<commit_message>
Proofreading (typo, phrasing), and modified Risk Plan section
</commit_message>
<xml_diff>
--- a/Documentation/LIVING-DOCXs/Team_Post_Mortem_SPRING_2016.docx
+++ b/Documentation/LIVING-DOCXs/Team_Post_Mortem_SPRING_2016.docx
@@ -1,6 +1,6 @@
 
 <file path=word/document.xml><?xml version="1.0" encoding="utf-8"?>
-<w:document xmlns:wpc="http://schemas.microsoft.com/office/word/2010/wordprocessingCanvas" xmlns:mo="http://schemas.microsoft.com/office/mac/office/2008/main" xmlns:mc="http://schemas.openxmlformats.org/markup-compatibility/2006" xmlns:mv="urn:schemas-microsoft-com:mac:vml" xmlns:o="urn:schemas-microsoft-com:office:office" xmlns:r="http://schemas.openxmlformats.org/officeDocument/2006/relationships" xmlns:m="http://schemas.openxmlformats.org/officeDocument/2006/math" xmlns:v="urn:schemas-microsoft-com:vml" xmlns:wp14="http://schemas.microsoft.com/office/word/2010/wordprocessingDrawing" xmlns:wp="http://schemas.openxmlformats.org/drawingml/2006/wordprocessingDrawing" xmlns:w10="urn:schemas-microsoft-com:office:word" xmlns:w="http://schemas.openxmlformats.org/wordprocessingml/2006/main" xmlns:w14="http://schemas.microsoft.com/office/word/2010/wordml" xmlns:wpg="http://schemas.microsoft.com/office/word/2010/wordprocessingGroup" xmlns:wpi="http://schemas.microsoft.com/office/word/2010/wordprocessingInk" xmlns:wne="http://schemas.microsoft.com/office/word/2006/wordml" xmlns:wps="http://schemas.microsoft.com/office/word/2010/wordprocessingShape" mc:Ignorable="w14 wp14">
+<w:document xmlns:wpc="http://schemas.microsoft.com/office/word/2010/wordprocessingCanvas" xmlns:mc="http://schemas.openxmlformats.org/markup-compatibility/2006" xmlns:o="urn:schemas-microsoft-com:office:office" xmlns:r="http://schemas.openxmlformats.org/officeDocument/2006/relationships" xmlns:m="http://schemas.openxmlformats.org/officeDocument/2006/math" xmlns:v="urn:schemas-microsoft-com:vml" xmlns:wp14="http://schemas.microsoft.com/office/word/2010/wordprocessingDrawing" xmlns:wp="http://schemas.openxmlformats.org/drawingml/2006/wordprocessingDrawing" xmlns:w10="urn:schemas-microsoft-com:office:word" xmlns:w="http://schemas.openxmlformats.org/wordprocessingml/2006/main" xmlns:w14="http://schemas.microsoft.com/office/word/2010/wordml" xmlns:w15="http://schemas.microsoft.com/office/word/2012/wordml" xmlns:wpg="http://schemas.microsoft.com/office/word/2010/wordprocessingGroup" xmlns:wpi="http://schemas.microsoft.com/office/word/2010/wordprocessingInk" xmlns:wne="http://schemas.microsoft.com/office/word/2006/wordml" xmlns:wps="http://schemas.microsoft.com/office/word/2010/wordprocessingShape" mc:Ignorable="w14 w15 wp14">
   <w:body>
     <w:p>
       <w:r>
@@ -72,10 +72,28 @@
         <w:ind w:firstLine="720"/>
       </w:pPr>
       <w:r>
-        <w:t xml:space="preserve">Overall, this final semester was great for us. We had a lot finished with our project coming into C499. This allowed us flexibility to add what we wanted and maintain certain code qualities. We believe we created a very fine product given that we started from very minimal requirements. </w:t>
-      </w:r>
-      <w:r>
-        <w:t xml:space="preserve">We have an application we our proud to open source and put in our portfolios. Dr. </w:t>
+        <w:t>Overall, this final semester was great for us. We had a lot finished with our project coming into C</w:t>
+      </w:r>
+      <w:r>
+        <w:t>S</w:t>
+      </w:r>
+      <w:r>
+        <w:t xml:space="preserve">499. This allowed us flexibility to add what we wanted and maintain certain code qualities. We believe we created a very fine product given that we started from very minimal requirements. </w:t>
+      </w:r>
+      <w:r>
+        <w:t xml:space="preserve">We have an application </w:t>
+      </w:r>
+      <w:r>
+        <w:t xml:space="preserve">that </w:t>
+      </w:r>
+      <w:r>
+        <w:t xml:space="preserve">we </w:t>
+      </w:r>
+      <w:r>
+        <w:t>are</w:t>
+      </w:r>
+      <w:r>
+        <w:t xml:space="preserve"> proud to open source and put in our portfolios. Dr. </w:t>
       </w:r>
       <w:proofErr w:type="spellStart"/>
       <w:r>
@@ -83,30 +101,40 @@
       </w:r>
       <w:proofErr w:type="spellEnd"/>
       <w:r>
-        <w:t xml:space="preserve"> was very pleased with what we created and is exited to use the application for his research</w:t>
-      </w:r>
-      <w:r>
-        <w:t xml:space="preserve">. We did have </w:t>
-      </w:r>
-      <w:proofErr w:type="gramStart"/>
-      <w:r>
-        <w:t>do</w:t>
-      </w:r>
-      <w:proofErr w:type="gramEnd"/>
-      <w:r>
-        <w:t xml:space="preserve"> a complete user interface </w:t>
-      </w:r>
-      <w:r>
-        <w:t>overhaul</w:t>
-      </w:r>
-      <w:r>
-        <w:t xml:space="preserve"> after the final sprint. We didn’t have to make a new </w:t>
-      </w:r>
-      <w:r>
-        <w:t xml:space="preserve">UI, but rearrange it that made it more useable. This allowed us to strip out any redundant code and do a complete refactor of the controller functions. The side effect to this was we lost quite a bit of tests in the process.  </w:t>
-      </w:r>
-      <w:bookmarkStart w:id="0" w:name="_GoBack"/>
-      <w:bookmarkEnd w:id="0"/>
+        <w:t xml:space="preserve"> was very pleased with what we created and is ex</w:t>
+      </w:r>
+      <w:r>
+        <w:t>c</w:t>
+      </w:r>
+      <w:r>
+        <w:t>ited to use the application for his research</w:t>
+      </w:r>
+      <w:r>
+        <w:t>. We did a</w:t>
+      </w:r>
+      <w:r>
+        <w:t xml:space="preserve">n overhaul of the user interface following criticism from the final presentation and requests from Dr. </w:t>
+      </w:r>
+      <w:proofErr w:type="spellStart"/>
+      <w:r>
+        <w:t>Crk</w:t>
+      </w:r>
+      <w:proofErr w:type="spellEnd"/>
+      <w:r>
+        <w:t xml:space="preserve">. </w:t>
+      </w:r>
+      <w:r>
+        <w:t>This</w:t>
+      </w:r>
+      <w:r>
+        <w:t xml:space="preserve"> final refactoring</w:t>
+      </w:r>
+      <w:r>
+        <w:t xml:space="preserve"> allowed us to strip out redundant code and </w:t>
+      </w:r>
+      <w:r>
+        <w:t>optimize many of our controllers.</w:t>
+      </w:r>
     </w:p>
     <w:p>
       <w:pPr>
@@ -137,15 +165,7 @@
         <w:ind w:firstLine="720"/>
       </w:pPr>
       <w:r>
-        <w:t xml:space="preserve">The team’s Project Plan was written to provide estimates for the amount of work </w:t>
-      </w:r>
-      <w:proofErr w:type="gramStart"/>
-      <w:r>
-        <w:t>needed to be done</w:t>
-      </w:r>
-      <w:proofErr w:type="gramEnd"/>
-      <w:r>
-        <w:t xml:space="preserve"> and when it will be accomplished. From last semester our project plan has changed quite a bit. We were primarily oriented around user interface design in the beginning. After some time we ended up grooming out most of the user interface stories, exchanging them for back end ser</w:t>
+        <w:t>The team’s Project Plan was written to provide estimates for the amount of work needed to be done and when it will be accomplished. From last semester our project plan has changed quite a bit. We were primarily oriented around user interface design in the beginning. After some time we ended up grooming out most of the user interface stories, exchanging them for back end ser</w:t>
       </w:r>
       <w:r>
         <w:t xml:space="preserve">ver work to better our project’s core.  </w:t>
@@ -186,7 +206,13 @@
         <w:ind w:firstLine="720"/>
       </w:pPr>
       <w:r>
-        <w:t>The team's Quality Plan proved to be helpful through the CS499 semester and remained mostly unchanged for the C499 semester. We followed our rule of keeping up with code standards and testing. One major problem was after the 10</w:t>
+        <w:t>The team's Quality Plan proved to be helpful through the CS499 semester and remained mostly unchanged for the C</w:t>
+      </w:r>
+      <w:r>
+        <w:t>S</w:t>
+      </w:r>
+      <w:r>
+        <w:t>499 semester. We followed our rule of keeping up with code standards and testing. One major problem was after the 10</w:t>
       </w:r>
       <w:r>
         <w:rPr>
@@ -229,15 +255,28 @@
       </w:r>
     </w:p>
     <w:p/>
-    <w:p/>
-    <w:p>
-      <w:r>
-        <w:t xml:space="preserve">The teams risk plan started to be ignored after we really got into our project. Not many risks came up other than we were working quicker then intended. This caused us to be done earlier than expected and we were not prepared to draw in more work. This wasn’t necessarily looked at as a bad thing for the team since we had other school obligations to work on. We still were able to provide a product that our client wanted while allow us to maintain a stress free workload. We didn’t end up changing the risk plan to negate finishing early. </w:t>
-      </w:r>
+    <w:p>
+      <w:pPr>
+        <w:ind w:firstLine="720"/>
+      </w:pPr>
+      <w:r>
+        <w:t>Many of the risks first identified in the team’s Risk Plan had been successfully mitigated by the end of the CS425 semester (finding adequate libraries, learning the new tech stack, configuring a usable server, etc.). For this reason we did not modify our official Risk Plan throughout the CS499, and it was not referenced as frequently as it previously had been. The only risk encountered this semester was that of finishing early without new tasks to bring in from our backlog. This was handled by frequent</w:t>
+      </w:r>
+      <w:r>
+        <w:t>ly meeting</w:t>
+      </w:r>
+      <w:r>
+        <w:t xml:space="preserve"> with our client to </w:t>
+      </w:r>
+      <w:r>
+        <w:t>discuss the current state of the product and refactoring existing code according to our client’s requests.</w:t>
+      </w:r>
+      <w:bookmarkStart w:id="0" w:name="_GoBack"/>
+      <w:bookmarkEnd w:id="0"/>
     </w:p>
     <w:sectPr>
-      <w:headerReference w:type="default" r:id="rId8"/>
-      <w:footerReference w:type="default" r:id="rId9"/>
+      <w:headerReference w:type="default" r:id="rId7"/>
+      <w:footerReference w:type="default" r:id="rId8"/>
       <w:pgSz w:w="12240" w:h="15840"/>
       <w:pgMar w:top="1440" w:right="1440" w:bottom="1440" w:left="1440" w:header="720" w:footer="720" w:gutter="0"/>
       <w:cols w:space="720"/>
@@ -249,7 +288,7 @@
 </file>
 
 <file path=word/endnotes.xml><?xml version="1.0" encoding="utf-8"?>
-<w:endnotes xmlns:wpc="http://schemas.microsoft.com/office/word/2010/wordprocessingCanvas" xmlns:mo="http://schemas.microsoft.com/office/mac/office/2008/main" xmlns:mc="http://schemas.openxmlformats.org/markup-compatibility/2006" xmlns:mv="urn:schemas-microsoft-com:mac:vml" xmlns:o="urn:schemas-microsoft-com:office:office" xmlns:r="http://schemas.openxmlformats.org/officeDocument/2006/relationships" xmlns:m="http://schemas.openxmlformats.org/officeDocument/2006/math" xmlns:v="urn:schemas-microsoft-com:vml" xmlns:wp14="http://schemas.microsoft.com/office/word/2010/wordprocessingDrawing" xmlns:wp="http://schemas.openxmlformats.org/drawingml/2006/wordprocessingDrawing" xmlns:w10="urn:schemas-microsoft-com:office:word" xmlns:w="http://schemas.openxmlformats.org/wordprocessingml/2006/main" xmlns:w14="http://schemas.microsoft.com/office/word/2010/wordml" xmlns:wpg="http://schemas.microsoft.com/office/word/2010/wordprocessingGroup" xmlns:wpi="http://schemas.microsoft.com/office/word/2010/wordprocessingInk" xmlns:wne="http://schemas.microsoft.com/office/word/2006/wordml" xmlns:wps="http://schemas.microsoft.com/office/word/2010/wordprocessingShape" mc:Ignorable="w14 wp14">
+<w:endnotes xmlns:wpc="http://schemas.microsoft.com/office/word/2010/wordprocessingCanvas" xmlns:mc="http://schemas.openxmlformats.org/markup-compatibility/2006" xmlns:o="urn:schemas-microsoft-com:office:office" xmlns:r="http://schemas.openxmlformats.org/officeDocument/2006/relationships" xmlns:m="http://schemas.openxmlformats.org/officeDocument/2006/math" xmlns:v="urn:schemas-microsoft-com:vml" xmlns:wp14="http://schemas.microsoft.com/office/word/2010/wordprocessingDrawing" xmlns:wp="http://schemas.openxmlformats.org/drawingml/2006/wordprocessingDrawing" xmlns:w10="urn:schemas-microsoft-com:office:word" xmlns:w="http://schemas.openxmlformats.org/wordprocessingml/2006/main" xmlns:w14="http://schemas.microsoft.com/office/word/2010/wordml" xmlns:w15="http://schemas.microsoft.com/office/word/2012/wordml" xmlns:wpg="http://schemas.microsoft.com/office/word/2010/wordprocessingGroup" xmlns:wpi="http://schemas.microsoft.com/office/word/2010/wordprocessingInk" xmlns:wne="http://schemas.microsoft.com/office/word/2006/wordml" xmlns:wps="http://schemas.microsoft.com/office/word/2010/wordprocessingShape" mc:Ignorable="w14 w15 wp14">
   <w:endnote w:type="separator" w:id="-1">
     <w:p>
       <w:r>
@@ -268,7 +307,7 @@
 </file>
 
 <file path=word/footer1.xml><?xml version="1.0" encoding="utf-8"?>
-<w:ftr xmlns:wpc="http://schemas.microsoft.com/office/word/2010/wordprocessingCanvas" xmlns:mo="http://schemas.microsoft.com/office/mac/office/2008/main" xmlns:mc="http://schemas.openxmlformats.org/markup-compatibility/2006" xmlns:mv="urn:schemas-microsoft-com:mac:vml" xmlns:o="urn:schemas-microsoft-com:office:office" xmlns:r="http://schemas.openxmlformats.org/officeDocument/2006/relationships" xmlns:m="http://schemas.openxmlformats.org/officeDocument/2006/math" xmlns:v="urn:schemas-microsoft-com:vml" xmlns:wp14="http://schemas.microsoft.com/office/word/2010/wordprocessingDrawing" xmlns:wp="http://schemas.openxmlformats.org/drawingml/2006/wordprocessingDrawing" xmlns:w10="urn:schemas-microsoft-com:office:word" xmlns:w="http://schemas.openxmlformats.org/wordprocessingml/2006/main" xmlns:w14="http://schemas.microsoft.com/office/word/2010/wordml" xmlns:wpg="http://schemas.microsoft.com/office/word/2010/wordprocessingGroup" xmlns:wpi="http://schemas.microsoft.com/office/word/2010/wordprocessingInk" xmlns:wne="http://schemas.microsoft.com/office/word/2006/wordml" xmlns:wps="http://schemas.microsoft.com/office/word/2010/wordprocessingShape" mc:Ignorable="w14 wp14">
+<w:ftr xmlns:wpc="http://schemas.microsoft.com/office/word/2010/wordprocessingCanvas" xmlns:mc="http://schemas.openxmlformats.org/markup-compatibility/2006" xmlns:o="urn:schemas-microsoft-com:office:office" xmlns:r="http://schemas.openxmlformats.org/officeDocument/2006/relationships" xmlns:m="http://schemas.openxmlformats.org/officeDocument/2006/math" xmlns:v="urn:schemas-microsoft-com:vml" xmlns:wp14="http://schemas.microsoft.com/office/word/2010/wordprocessingDrawing" xmlns:wp="http://schemas.openxmlformats.org/drawingml/2006/wordprocessingDrawing" xmlns:w10="urn:schemas-microsoft-com:office:word" xmlns:w="http://schemas.openxmlformats.org/wordprocessingml/2006/main" xmlns:w14="http://schemas.microsoft.com/office/word/2010/wordml" xmlns:w15="http://schemas.microsoft.com/office/word/2012/wordml" xmlns:wpg="http://schemas.microsoft.com/office/word/2010/wordprocessingGroup" xmlns:wpi="http://schemas.microsoft.com/office/word/2010/wordprocessingInk" xmlns:wne="http://schemas.microsoft.com/office/word/2006/wordml" xmlns:wps="http://schemas.microsoft.com/office/word/2010/wordprocessingShape" mc:Ignorable="w14 w15 wp14">
   <w:p>
     <w:pPr>
       <w:pStyle w:val="Footer"/>
@@ -334,7 +373,7 @@
 </file>
 
 <file path=word/footnotes.xml><?xml version="1.0" encoding="utf-8"?>
-<w:footnotes xmlns:wpc="http://schemas.microsoft.com/office/word/2010/wordprocessingCanvas" xmlns:mo="http://schemas.microsoft.com/office/mac/office/2008/main" xmlns:mc="http://schemas.openxmlformats.org/markup-compatibility/2006" xmlns:mv="urn:schemas-microsoft-com:mac:vml" xmlns:o="urn:schemas-microsoft-com:office:office" xmlns:r="http://schemas.openxmlformats.org/officeDocument/2006/relationships" xmlns:m="http://schemas.openxmlformats.org/officeDocument/2006/math" xmlns:v="urn:schemas-microsoft-com:vml" xmlns:wp14="http://schemas.microsoft.com/office/word/2010/wordprocessingDrawing" xmlns:wp="http://schemas.openxmlformats.org/drawingml/2006/wordprocessingDrawing" xmlns:w10="urn:schemas-microsoft-com:office:word" xmlns:w="http://schemas.openxmlformats.org/wordprocessingml/2006/main" xmlns:w14="http://schemas.microsoft.com/office/word/2010/wordml" xmlns:wpg="http://schemas.microsoft.com/office/word/2010/wordprocessingGroup" xmlns:wpi="http://schemas.microsoft.com/office/word/2010/wordprocessingInk" xmlns:wne="http://schemas.microsoft.com/office/word/2006/wordml" xmlns:wps="http://schemas.microsoft.com/office/word/2010/wordprocessingShape" mc:Ignorable="w14 wp14">
+<w:footnotes xmlns:wpc="http://schemas.microsoft.com/office/word/2010/wordprocessingCanvas" xmlns:mc="http://schemas.openxmlformats.org/markup-compatibility/2006" xmlns:o="urn:schemas-microsoft-com:office:office" xmlns:r="http://schemas.openxmlformats.org/officeDocument/2006/relationships" xmlns:m="http://schemas.openxmlformats.org/officeDocument/2006/math" xmlns:v="urn:schemas-microsoft-com:vml" xmlns:wp14="http://schemas.microsoft.com/office/word/2010/wordprocessingDrawing" xmlns:wp="http://schemas.openxmlformats.org/drawingml/2006/wordprocessingDrawing" xmlns:w10="urn:schemas-microsoft-com:office:word" xmlns:w="http://schemas.openxmlformats.org/wordprocessingml/2006/main" xmlns:w14="http://schemas.microsoft.com/office/word/2010/wordml" xmlns:w15="http://schemas.microsoft.com/office/word/2012/wordml" xmlns:wpg="http://schemas.microsoft.com/office/word/2010/wordprocessingGroup" xmlns:wpi="http://schemas.microsoft.com/office/word/2010/wordprocessingInk" xmlns:wne="http://schemas.microsoft.com/office/word/2006/wordml" xmlns:wps="http://schemas.microsoft.com/office/word/2010/wordprocessingShape" mc:Ignorable="w14 w15 wp14">
   <w:footnote w:type="separator" w:id="-1">
     <w:p>
       <w:r>
@@ -353,7 +392,7 @@
 </file>
 
 <file path=word/header1.xml><?xml version="1.0" encoding="utf-8"?>
-<w:hdr xmlns:wpc="http://schemas.microsoft.com/office/word/2010/wordprocessingCanvas" xmlns:mo="http://schemas.microsoft.com/office/mac/office/2008/main" xmlns:mc="http://schemas.openxmlformats.org/markup-compatibility/2006" xmlns:mv="urn:schemas-microsoft-com:mac:vml" xmlns:o="urn:schemas-microsoft-com:office:office" xmlns:r="http://schemas.openxmlformats.org/officeDocument/2006/relationships" xmlns:m="http://schemas.openxmlformats.org/officeDocument/2006/math" xmlns:v="urn:schemas-microsoft-com:vml" xmlns:wp14="http://schemas.microsoft.com/office/word/2010/wordprocessingDrawing" xmlns:wp="http://schemas.openxmlformats.org/drawingml/2006/wordprocessingDrawing" xmlns:w10="urn:schemas-microsoft-com:office:word" xmlns:w="http://schemas.openxmlformats.org/wordprocessingml/2006/main" xmlns:w14="http://schemas.microsoft.com/office/word/2010/wordml" xmlns:wpg="http://schemas.microsoft.com/office/word/2010/wordprocessingGroup" xmlns:wpi="http://schemas.microsoft.com/office/word/2010/wordprocessingInk" xmlns:wne="http://schemas.microsoft.com/office/word/2006/wordml" xmlns:wps="http://schemas.microsoft.com/office/word/2010/wordprocessingShape" mc:Ignorable="w14 wp14">
+<w:hdr xmlns:wpc="http://schemas.microsoft.com/office/word/2010/wordprocessingCanvas" xmlns:mc="http://schemas.openxmlformats.org/markup-compatibility/2006" xmlns:o="urn:schemas-microsoft-com:office:office" xmlns:r="http://schemas.openxmlformats.org/officeDocument/2006/relationships" xmlns:m="http://schemas.openxmlformats.org/officeDocument/2006/math" xmlns:v="urn:schemas-microsoft-com:vml" xmlns:wp14="http://schemas.microsoft.com/office/word/2010/wordprocessingDrawing" xmlns:wp="http://schemas.openxmlformats.org/drawingml/2006/wordprocessingDrawing" xmlns:w10="urn:schemas-microsoft-com:office:word" xmlns:w="http://schemas.openxmlformats.org/wordprocessingml/2006/main" xmlns:w14="http://schemas.microsoft.com/office/word/2010/wordml" xmlns:w15="http://schemas.microsoft.com/office/word/2012/wordml" xmlns:wpg="http://schemas.microsoft.com/office/word/2010/wordprocessingGroup" xmlns:wpi="http://schemas.microsoft.com/office/word/2010/wordprocessingInk" xmlns:wne="http://schemas.microsoft.com/office/word/2006/wordml" xmlns:wps="http://schemas.microsoft.com/office/word/2010/wordprocessingShape" mc:Ignorable="w14 w15 wp14">
   <w:p>
     <w:pPr>
       <w:pStyle w:val="Header"/>
@@ -406,7 +445,7 @@
 </file>
 
 <file path=word/styles.xml><?xml version="1.0" encoding="utf-8"?>
-<w:styles xmlns:mc="http://schemas.openxmlformats.org/markup-compatibility/2006" xmlns:r="http://schemas.openxmlformats.org/officeDocument/2006/relationships" xmlns:w="http://schemas.openxmlformats.org/wordprocessingml/2006/main" xmlns:w14="http://schemas.microsoft.com/office/word/2010/wordml" mc:Ignorable="w14">
+<w:styles xmlns:mc="http://schemas.openxmlformats.org/markup-compatibility/2006" xmlns:r="http://schemas.openxmlformats.org/officeDocument/2006/relationships" xmlns:w="http://schemas.openxmlformats.org/wordprocessingml/2006/main" xmlns:w14="http://schemas.microsoft.com/office/word/2010/wordml" xmlns:w15="http://schemas.microsoft.com/office/word/2012/wordml" mc:Ignorable="w14 w15">
   <w:docDefaults>
     <w:rPrDefault>
       <w:rPr>
@@ -421,525 +460,369 @@
       </w:pPr>
     </w:pPrDefault>
   </w:docDefaults>
-  <w:latentStyles w:defLockedState="0" w:defUIPriority="99" w:defSemiHidden="1" w:defUnhideWhenUsed="1" w:defQFormat="0" w:count="276">
-    <w:lsdException w:name="Normal" w:semiHidden="0" w:uiPriority="0" w:unhideWhenUsed="0" w:qFormat="1"/>
-    <w:lsdException w:name="heading 1" w:semiHidden="0" w:uiPriority="9" w:unhideWhenUsed="0" w:qFormat="1"/>
-    <w:lsdException w:name="heading 2" w:uiPriority="9" w:qFormat="1"/>
-    <w:lsdException w:name="heading 3" w:uiPriority="9" w:qFormat="1"/>
-    <w:lsdException w:name="heading 4" w:uiPriority="9" w:qFormat="1"/>
-    <w:lsdException w:name="heading 5" w:uiPriority="9" w:qFormat="1"/>
-    <w:lsdException w:name="heading 6" w:uiPriority="9" w:qFormat="1"/>
-    <w:lsdException w:name="heading 7" w:uiPriority="9" w:qFormat="1"/>
-    <w:lsdException w:name="heading 8" w:uiPriority="9" w:qFormat="1"/>
-    <w:lsdException w:name="heading 9" w:uiPriority="9" w:qFormat="1"/>
-    <w:lsdException w:name="toc 1" w:uiPriority="39"/>
-    <w:lsdException w:name="toc 2" w:uiPriority="39"/>
-    <w:lsdException w:name="toc 3" w:uiPriority="39"/>
-    <w:lsdException w:name="toc 4" w:uiPriority="39"/>
-    <w:lsdException w:name="toc 5" w:uiPriority="39"/>
-    <w:lsdException w:name="toc 6" w:uiPriority="39"/>
-    <w:lsdException w:name="toc 7" w:uiPriority="39"/>
-    <w:lsdException w:name="toc 8" w:uiPriority="39"/>
-    <w:lsdException w:name="toc 9" w:uiPriority="39"/>
-    <w:lsdException w:name="caption" w:uiPriority="35" w:qFormat="1"/>
-    <w:lsdException w:name="Title" w:semiHidden="0" w:uiPriority="10" w:unhideWhenUsed="0" w:qFormat="1"/>
-    <w:lsdException w:name="Default Paragraph Font" w:uiPriority="1"/>
-    <w:lsdException w:name="Subtitle" w:semiHidden="0" w:uiPriority="11" w:unhideWhenUsed="0" w:qFormat="1"/>
-    <w:lsdException w:name="Strong" w:semiHidden="0" w:uiPriority="22" w:unhideWhenUsed="0" w:qFormat="1"/>
-    <w:lsdException w:name="Emphasis" w:semiHidden="0" w:uiPriority="20" w:unhideWhenUsed="0" w:qFormat="1"/>
-    <w:lsdException w:name="Table Grid" w:semiHidden="0" w:uiPriority="39" w:unhideWhenUsed="0"/>
-    <w:lsdException w:name="Note Level 1" w:semiHidden="0" w:unhideWhenUsed="0"/>
-    <w:lsdException w:name="Note Level 2" w:semiHidden="0" w:unhideWhenUsed="0"/>
-    <w:lsdException w:name="Note Level 3" w:semiHidden="0" w:unhideWhenUsed="0"/>
-    <w:lsdException w:name="Note Level 4" w:semiHidden="0" w:unhideWhenUsed="0"/>
-    <w:lsdException w:name="Note Level 5" w:semiHidden="0" w:unhideWhenUsed="0"/>
-    <w:lsdException w:name="Note Level 6" w:semiHidden="0" w:unhideWhenUsed="0"/>
-    <w:lsdException w:name="Note Level 7" w:semiHidden="0" w:unhideWhenUsed="0"/>
-    <w:lsdException w:name="Note Level 8" w:semiHidden="0" w:unhideWhenUsed="0"/>
-    <w:lsdException w:name="Note Level 9" w:semiHidden="0" w:unhideWhenUsed="0"/>
-    <w:lsdException w:name="Placeholder Text" w:unhideWhenUsed="0"/>
-    <w:lsdException w:name="No Spacing" w:semiHidden="0" w:uiPriority="1" w:unhideWhenUsed="0" w:qFormat="1"/>
-    <w:lsdException w:name="Light Shading" w:semiHidden="0" w:uiPriority="60" w:unhideWhenUsed="0"/>
-    <w:lsdException w:name="Light List" w:semiHidden="0" w:uiPriority="61" w:unhideWhenUsed="0"/>
-    <w:lsdException w:name="Light Grid" w:semiHidden="0" w:uiPriority="62" w:unhideWhenUsed="0"/>
-    <w:lsdException w:name="Medium Shading 1" w:semiHidden="0" w:uiPriority="63" w:unhideWhenUsed="0"/>
-    <w:lsdException w:name="Medium Shading 2" w:semiHidden="0" w:uiPriority="64" w:unhideWhenUsed="0"/>
-    <w:lsdException w:name="Medium List 1" w:semiHidden="0" w:uiPriority="65" w:unhideWhenUsed="0"/>
-    <w:lsdException w:name="Medium List 2" w:semiHidden="0" w:uiPriority="66" w:unhideWhenUsed="0"/>
-    <w:lsdException w:name="Medium Grid 1" w:semiHidden="0" w:uiPriority="67" w:unhideWhenUsed="0"/>
-    <w:lsdException w:name="Medium Grid 2" w:semiHidden="0" w:uiPriority="68" w:unhideWhenUsed="0"/>
-    <w:lsdException w:name="Medium Grid 3" w:semiHidden="0" w:uiPriority="69" w:unhideWhenUsed="0"/>
-    <w:lsdException w:name="Dark List" w:semiHidden="0" w:uiPriority="70" w:unhideWhenUsed="0"/>
-    <w:lsdException w:name="Colorful Shading" w:semiHidden="0" w:uiPriority="71" w:unhideWhenUsed="0"/>
-    <w:lsdException w:name="Colorful List" w:semiHidden="0" w:uiPriority="72" w:unhideWhenUsed="0"/>
-    <w:lsdException w:name="Colorful Grid" w:semiHidden="0" w:uiPriority="73" w:unhideWhenUsed="0"/>
-    <w:lsdException w:name="Light Shading Accent 1" w:semiHidden="0" w:uiPriority="60" w:unhideWhenUsed="0"/>
-    <w:lsdException w:name="Light List Accent 1" w:semiHidden="0" w:uiPriority="61" w:unhideWhenUsed="0"/>
-    <w:lsdException w:name="Light Grid Accent 1" w:semiHidden="0" w:uiPriority="62" w:unhideWhenUsed="0"/>
-    <w:lsdException w:name="Medium Shading 1 Accent 1" w:semiHidden="0" w:uiPriority="63" w:unhideWhenUsed="0"/>
-    <w:lsdException w:name="Medium Shading 2 Accent 1" w:semiHidden="0" w:uiPriority="64" w:unhideWhenUsed="0"/>
-    <w:lsdException w:name="Medium List 1 Accent 1" w:semiHidden="0" w:uiPriority="65" w:unhideWhenUsed="0"/>
-    <w:lsdException w:name="Revision" w:unhideWhenUsed="0"/>
-    <w:lsdException w:name="List Paragraph" w:semiHidden="0" w:uiPriority="34" w:unhideWhenUsed="0" w:qFormat="1"/>
-    <w:lsdException w:name="Quote" w:semiHidden="0" w:uiPriority="29" w:unhideWhenUsed="0" w:qFormat="1"/>
-    <w:lsdException w:name="Intense Quote" w:semiHidden="0" w:uiPriority="30" w:unhideWhenUsed="0" w:qFormat="1"/>
-    <w:lsdException w:name="Medium List 2 Accent 1" w:semiHidden="0" w:uiPriority="66" w:unhideWhenUsed="0"/>
-    <w:lsdException w:name="Medium Grid 1 Accent 1" w:semiHidden="0" w:uiPriority="67" w:unhideWhenUsed="0"/>
-    <w:lsdException w:name="Medium Grid 2 Accent 1" w:semiHidden="0" w:uiPriority="68" w:unhideWhenUsed="0"/>
-    <w:lsdException w:name="Medium Grid 3 Accent 1" w:semiHidden="0" w:uiPriority="69" w:unhideWhenUsed="0"/>
-    <w:lsdException w:name="Dark List Accent 1" w:semiHidden="0" w:uiPriority="70" w:unhideWhenUsed="0"/>
-    <w:lsdException w:name="Colorful Shading Accent 1" w:semiHidden="0" w:uiPriority="71" w:unhideWhenUsed="0"/>
-    <w:lsdException w:name="Colorful List Accent 1" w:semiHidden="0" w:uiPriority="72" w:unhideWhenUsed="0"/>
-    <w:lsdException w:name="Colorful Grid Accent 1" w:semiHidden="0" w:uiPriority="73" w:unhideWhenUsed="0"/>
-    <w:lsdException w:name="Light Shading Accent 2" w:semiHidden="0" w:uiPriority="60" w:unhideWhenUsed="0"/>
-    <w:lsdException w:name="Light List Accent 2" w:semiHidden="0" w:uiPriority="61" w:unhideWhenUsed="0"/>
-    <w:lsdException w:name="Light Grid Accent 2" w:semiHidden="0" w:uiPriority="62" w:unhideWhenUsed="0"/>
-    <w:lsdException w:name="Medium Shading 1 Accent 2" w:semiHidden="0" w:uiPriority="63" w:unhideWhenUsed="0"/>
-    <w:lsdException w:name="Medium Shading 2 Accent 2" w:semiHidden="0" w:uiPriority="64" w:unhideWhenUsed="0"/>
-    <w:lsdException w:name="Medium List 1 Accent 2" w:semiHidden="0" w:uiPriority="65" w:unhideWhenUsed="0"/>
-    <w:lsdException w:name="Medium List 2 Accent 2" w:semiHidden="0" w:uiPriority="66" w:unhideWhenUsed="0"/>
-    <w:lsdException w:name="Medium Grid 1 Accent 2" w:semiHidden="0" w:uiPriority="67" w:unhideWhenUsed="0"/>
-    <w:lsdException w:name="Medium Grid 2 Accent 2" w:semiHidden="0" w:uiPriority="68" w:unhideWhenUsed="0"/>
-    <w:lsdException w:name="Medium Grid 3 Accent 2" w:semiHidden="0" w:uiPriority="69" w:unhideWhenUsed="0"/>
-    <w:lsdException w:name="Dark List Accent 2" w:semiHidden="0" w:uiPriority="70" w:unhideWhenUsed="0"/>
-    <w:lsdException w:name="Colorful Shading Accent 2" w:semiHidden="0" w:uiPriority="71" w:unhideWhenUsed="0"/>
-    <w:lsdException w:name="Colorful List Accent 2" w:semiHidden="0" w:uiPriority="72" w:unhideWhenUsed="0"/>
-    <w:lsdException w:name="Colorful Grid Accent 2" w:semiHidden="0" w:uiPriority="73" w:unhideWhenUsed="0"/>
-    <w:lsdException w:name="Light Shading Accent 3" w:semiHidden="0" w:uiPriority="60" w:unhideWhenUsed="0"/>
-    <w:lsdException w:name="Light List Accent 3" w:semiHidden="0" w:uiPriority="61" w:unhideWhenUsed="0"/>
-    <w:lsdException w:name="Light Grid Accent 3" w:semiHidden="0" w:uiPriority="62" w:unhideWhenUsed="0"/>
-    <w:lsdException w:name="Medium Shading 1 Accent 3" w:semiHidden="0" w:uiPriority="63" w:unhideWhenUsed="0"/>
-    <w:lsdException w:name="Medium Shading 2 Accent 3" w:semiHidden="0" w:uiPriority="64" w:unhideWhenUsed="0"/>
-    <w:lsdException w:name="Medium List 1 Accent 3" w:semiHidden="0" w:uiPriority="65" w:unhideWhenUsed="0"/>
-    <w:lsdException w:name="Medium List 2 Accent 3" w:semiHidden="0" w:uiPriority="66" w:unhideWhenUsed="0"/>
-    <w:lsdException w:name="Medium Grid 1 Accent 3" w:semiHidden="0" w:uiPriority="67" w:unhideWhenUsed="0"/>
-    <w:lsdException w:name="Medium Grid 2 Accent 3" w:semiHidden="0" w:uiPriority="68" w:unhideWhenUsed="0"/>
-    <w:lsdException w:name="Medium Grid 3 Accent 3" w:semiHidden="0" w:uiPriority="69" w:unhideWhenUsed="0"/>
-    <w:lsdException w:name="Dark List Accent 3" w:semiHidden="0" w:uiPriority="70" w:unhideWhenUsed="0"/>
-    <w:lsdException w:name="Colorful Shading Accent 3" w:semiHidden="0" w:uiPriority="71" w:unhideWhenUsed="0"/>
-    <w:lsdException w:name="Colorful List Accent 3" w:semiHidden="0" w:uiPriority="72" w:unhideWhenUsed="0"/>
-    <w:lsdException w:name="Colorful Grid Accent 3" w:semiHidden="0" w:uiPriority="73" w:unhideWhenUsed="0"/>
-    <w:lsdException w:name="Light Shading Accent 4" w:semiHidden="0" w:uiPriority="60" w:unhideWhenUsed="0"/>
-    <w:lsdException w:name="Light List Accent 4" w:semiHidden="0" w:uiPriority="61" w:unhideWhenUsed="0"/>
-    <w:lsdException w:name="Light Grid Accent 4" w:semiHidden="0" w:uiPriority="62" w:unhideWhenUsed="0"/>
-    <w:lsdException w:name="Medium Shading 1 Accent 4" w:semiHidden="0" w:uiPriority="63" w:unhideWhenUsed="0"/>
-    <w:lsdException w:name="Medium Shading 2 Accent 4" w:semiHidden="0" w:uiPriority="64" w:unhideWhenUsed="0"/>
-    <w:lsdException w:name="Medium List 1 Accent 4" w:semiHidden="0" w:uiPriority="65" w:unhideWhenUsed="0"/>
-    <w:lsdException w:name="Medium List 2 Accent 4" w:semiHidden="0" w:uiPriority="66" w:unhideWhenUsed="0"/>
-    <w:lsdException w:name="Medium Grid 1 Accent 4" w:semiHidden="0" w:uiPriority="67" w:unhideWhenUsed="0"/>
-    <w:lsdException w:name="Medium Grid 2 Accent 4" w:semiHidden="0" w:uiPriority="68" w:unhideWhenUsed="0"/>
-    <w:lsdException w:name="Medium Grid 3 Accent 4" w:semiHidden="0" w:uiPriority="69" w:unhideWhenUsed="0"/>
-    <w:lsdException w:name="Dark List Accent 4" w:semiHidden="0" w:uiPriority="70" w:unhideWhenUsed="0"/>
-    <w:lsdException w:name="Colorful Shading Accent 4" w:semiHidden="0" w:uiPriority="71" w:unhideWhenUsed="0"/>
-    <w:lsdException w:name="Colorful List Accent 4" w:semiHidden="0" w:uiPriority="72" w:unhideWhenUsed="0"/>
-    <w:lsdException w:name="Colorful Grid Accent 4" w:semiHidden="0" w:uiPriority="73" w:unhideWhenUsed="0"/>
-    <w:lsdException w:name="Light Shading Accent 5" w:semiHidden="0" w:uiPriority="60" w:unhideWhenUsed="0"/>
-    <w:lsdException w:name="Light List Accent 5" w:semiHidden="0" w:uiPriority="61" w:unhideWhenUsed="0"/>
-    <w:lsdException w:name="Light Grid Accent 5" w:semiHidden="0" w:uiPriority="62" w:unhideWhenUsed="0"/>
-    <w:lsdException w:name="Medium Shading 1 Accent 5" w:semiHidden="0" w:uiPriority="63" w:unhideWhenUsed="0"/>
-    <w:lsdException w:name="Medium Shading 2 Accent 5" w:semiHidden="0" w:uiPriority="64" w:unhideWhenUsed="0"/>
-    <w:lsdException w:name="Medium List 1 Accent 5" w:semiHidden="0" w:uiPriority="65" w:unhideWhenUsed="0"/>
-    <w:lsdException w:name="Medium List 2 Accent 5" w:semiHidden="0" w:uiPriority="66" w:unhideWhenUsed="0"/>
-    <w:lsdException w:name="Medium Grid 1 Accent 5" w:semiHidden="0" w:uiPriority="67" w:unhideWhenUsed="0"/>
-    <w:lsdException w:name="Medium Grid 2 Accent 5" w:semiHidden="0" w:uiPriority="68" w:unhideWhenUsed="0"/>
-    <w:lsdException w:name="Medium Grid 3 Accent 5" w:semiHidden="0" w:uiPriority="69" w:unhideWhenUsed="0"/>
-    <w:lsdException w:name="Dark List Accent 5" w:semiHidden="0" w:uiPriority="70" w:unhideWhenUsed="0"/>
-    <w:lsdException w:name="Colorful Shading Accent 5" w:semiHidden="0" w:uiPriority="71" w:unhideWhenUsed="0"/>
-    <w:lsdException w:name="Colorful List Accent 5" w:semiHidden="0" w:uiPriority="72" w:unhideWhenUsed="0"/>
-    <w:lsdException w:name="Colorful Grid Accent 5" w:semiHidden="0" w:uiPriority="73" w:unhideWhenUsed="0"/>
-    <w:lsdException w:name="Light Shading Accent 6" w:semiHidden="0" w:uiPriority="60" w:unhideWhenUsed="0"/>
-    <w:lsdException w:name="Light List Accent 6" w:semiHidden="0" w:uiPriority="61" w:unhideWhenUsed="0"/>
-    <w:lsdException w:name="Light Grid Accent 6" w:semiHidden="0" w:uiPriority="62" w:unhideWhenUsed="0"/>
-    <w:lsdException w:name="Medium Shading 1 Accent 6" w:semiHidden="0" w:uiPriority="63" w:unhideWhenUsed="0"/>
-    <w:lsdException w:name="Medium Shading 2 Accent 6" w:semiHidden="0" w:uiPriority="64" w:unhideWhenUsed="0"/>
-    <w:lsdException w:name="Medium List 1 Accent 6" w:semiHidden="0" w:uiPriority="65" w:unhideWhenUsed="0"/>
-    <w:lsdException w:name="Medium List 2 Accent 6" w:semiHidden="0" w:uiPriority="66" w:unhideWhenUsed="0"/>
-    <w:lsdException w:name="Medium Grid 1 Accent 6" w:semiHidden="0" w:uiPriority="67" w:unhideWhenUsed="0"/>
-    <w:lsdException w:name="Medium Grid 2 Accent 6" w:semiHidden="0" w:uiPriority="68" w:unhideWhenUsed="0"/>
-    <w:lsdException w:name="Medium Grid 3 Accent 6" w:semiHidden="0" w:uiPriority="69" w:unhideWhenUsed="0"/>
-    <w:lsdException w:name="Dark List Accent 6" w:semiHidden="0" w:uiPriority="70" w:unhideWhenUsed="0"/>
-    <w:lsdException w:name="Colorful Shading Accent 6" w:semiHidden="0" w:uiPriority="71" w:unhideWhenUsed="0"/>
-    <w:lsdException w:name="Colorful List Accent 6" w:semiHidden="0" w:uiPriority="72" w:unhideWhenUsed="0"/>
-    <w:lsdException w:name="Colorful Grid Accent 6" w:semiHidden="0" w:uiPriority="73" w:unhideWhenUsed="0"/>
-    <w:lsdException w:name="Subtle Emphasis" w:semiHidden="0" w:uiPriority="19" w:unhideWhenUsed="0" w:qFormat="1"/>
-    <w:lsdException w:name="Intense Emphasis" w:semiHidden="0" w:uiPriority="21" w:unhideWhenUsed="0" w:qFormat="1"/>
-    <w:lsdException w:name="Subtle Reference" w:semiHidden="0" w:uiPriority="31" w:unhideWhenUsed="0" w:qFormat="1"/>
-    <w:lsdException w:name="Intense Reference" w:semiHidden="0" w:uiPriority="32" w:unhideWhenUsed="0" w:qFormat="1"/>
-    <w:lsdException w:name="Book Title" w:semiHidden="0" w:uiPriority="33" w:unhideWhenUsed="0" w:qFormat="1"/>
-    <w:lsdException w:name="Bibliography" w:uiPriority="37"/>
-    <w:lsdException w:name="TOC Heading" w:uiPriority="39" w:qFormat="1"/>
-  </w:latentStyles>
-  <w:style w:type="paragraph" w:default="1" w:styleId="Normal">
-    <w:name w:val="Normal"/>
-    <w:qFormat/>
-    <w:rsid w:val="004C6BEB"/>
-    <w:pPr>
-      <w:spacing w:line="240" w:lineRule="auto"/>
-    </w:pPr>
-    <w:rPr>
-      <w:rFonts w:ascii="Times New Roman" w:eastAsia="Times New Roman" w:hAnsi="Times New Roman" w:cs="Times New Roman"/>
-      <w:sz w:val="24"/>
-      <w:szCs w:val="24"/>
-    </w:rPr>
-  </w:style>
-  <w:style w:type="character" w:default="1" w:styleId="DefaultParagraphFont">
-    <w:name w:val="Default Paragraph Font"/>
-    <w:uiPriority w:val="1"/>
-    <w:semiHidden/>
-    <w:unhideWhenUsed/>
-  </w:style>
-  <w:style w:type="table" w:default="1" w:styleId="TableNormal">
-    <w:name w:val="Normal Table"/>
-    <w:uiPriority w:val="99"/>
-    <w:semiHidden/>
-    <w:unhideWhenUsed/>
-    <w:tblPr>
-      <w:tblInd w:w="0" w:type="dxa"/>
-      <w:tblCellMar>
-        <w:top w:w="0" w:type="dxa"/>
-        <w:left w:w="108" w:type="dxa"/>
-        <w:bottom w:w="0" w:type="dxa"/>
-        <w:right w:w="108" w:type="dxa"/>
-      </w:tblCellMar>
-    </w:tblPr>
-  </w:style>
-  <w:style w:type="numbering" w:default="1" w:styleId="NoList">
-    <w:name w:val="No List"/>
-    <w:uiPriority w:val="99"/>
-    <w:semiHidden/>
-    <w:unhideWhenUsed/>
-  </w:style>
-  <w:style w:type="character" w:customStyle="1" w:styleId="HeaderChar">
-    <w:name w:val="Header Char"/>
-    <w:basedOn w:val="DefaultParagraphFont"/>
-    <w:link w:val="Header"/>
-    <w:uiPriority w:val="99"/>
-    <w:qFormat/>
-    <w:rsid w:val="004C6BEB"/>
-  </w:style>
-  <w:style w:type="character" w:customStyle="1" w:styleId="FooterChar">
-    <w:name w:val="Footer Char"/>
-    <w:basedOn w:val="DefaultParagraphFont"/>
-    <w:link w:val="Footer"/>
-    <w:uiPriority w:val="99"/>
-    <w:qFormat/>
-    <w:rsid w:val="004C6BEB"/>
-  </w:style>
-  <w:style w:type="character" w:customStyle="1" w:styleId="FootnoteTextChar">
-    <w:name w:val="Footnote Text Char"/>
-    <w:basedOn w:val="DefaultParagraphFont"/>
-    <w:link w:val="FootnoteText"/>
-    <w:uiPriority w:val="99"/>
-    <w:semiHidden/>
-    <w:qFormat/>
-    <w:rsid w:val="00863BEB"/>
-    <w:rPr>
-      <w:rFonts w:ascii="Times New Roman" w:eastAsia="Times New Roman" w:hAnsi="Times New Roman" w:cs="Times New Roman"/>
-      <w:sz w:val="20"/>
-      <w:szCs w:val="20"/>
-    </w:rPr>
-  </w:style>
-  <w:style w:type="character" w:styleId="FootnoteReference">
-    <w:name w:val="footnote reference"/>
-    <w:basedOn w:val="DefaultParagraphFont"/>
-    <w:uiPriority w:val="99"/>
-    <w:semiHidden/>
-    <w:unhideWhenUsed/>
-    <w:qFormat/>
-    <w:rsid w:val="00863BEB"/>
-    <w:rPr>
-      <w:vertAlign w:val="superscript"/>
-    </w:rPr>
-  </w:style>
-  <w:style w:type="character" w:customStyle="1" w:styleId="FootnoteCharacters">
-    <w:name w:val="Footnote Characters"/>
-    <w:qFormat/>
-  </w:style>
-  <w:style w:type="character" w:customStyle="1" w:styleId="FootnoteAnchor">
-    <w:name w:val="Footnote Anchor"/>
-    <w:rPr>
-      <w:vertAlign w:val="superscript"/>
-    </w:rPr>
-  </w:style>
-  <w:style w:type="character" w:customStyle="1" w:styleId="EndnoteAnchor">
-    <w:name w:val="Endnote Anchor"/>
-    <w:rPr>
-      <w:vertAlign w:val="superscript"/>
-    </w:rPr>
-  </w:style>
-  <w:style w:type="character" w:customStyle="1" w:styleId="EndnoteCharacters">
-    <w:name w:val="Endnote Characters"/>
-    <w:qFormat/>
-  </w:style>
-  <w:style w:type="paragraph" w:customStyle="1" w:styleId="Heading">
-    <w:name w:val="Heading"/>
-    <w:basedOn w:val="Normal"/>
-    <w:next w:val="TextBody"/>
-    <w:qFormat/>
-    <w:pPr>
-      <w:keepNext/>
-      <w:spacing w:before="240" w:after="120"/>
-    </w:pPr>
-    <w:rPr>
-      <w:rFonts w:ascii="DejaVu Sans" w:eastAsia="DejaVu Sans" w:hAnsi="DejaVu Sans" w:cs="DejaVu Sans"/>
-      <w:sz w:val="28"/>
-      <w:szCs w:val="28"/>
-    </w:rPr>
-  </w:style>
-  <w:style w:type="paragraph" w:customStyle="1" w:styleId="TextBody">
-    <w:name w:val="Text Body"/>
-    <w:basedOn w:val="Normal"/>
-    <w:pPr>
-      <w:spacing w:after="140" w:line="288" w:lineRule="auto"/>
-    </w:pPr>
-  </w:style>
-  <w:style w:type="paragraph" w:styleId="List">
-    <w:name w:val="List"/>
-    <w:basedOn w:val="TextBody"/>
-  </w:style>
-  <w:style w:type="paragraph" w:styleId="Caption">
-    <w:name w:val="caption"/>
-    <w:basedOn w:val="Normal"/>
-    <w:qFormat/>
-    <w:pPr>
-      <w:suppressLineNumbers/>
-      <w:spacing w:before="120" w:after="120"/>
-    </w:pPr>
-    <w:rPr>
-      <w:i/>
-      <w:iCs/>
-    </w:rPr>
-  </w:style>
-  <w:style w:type="paragraph" w:customStyle="1" w:styleId="Index">
-    <w:name w:val="Index"/>
-    <w:basedOn w:val="Normal"/>
-    <w:qFormat/>
-    <w:pPr>
-      <w:suppressLineNumbers/>
-    </w:pPr>
-  </w:style>
-  <w:style w:type="paragraph" w:styleId="Header">
-    <w:name w:val="header"/>
-    <w:basedOn w:val="Normal"/>
-    <w:link w:val="HeaderChar"/>
-    <w:uiPriority w:val="99"/>
-    <w:unhideWhenUsed/>
-    <w:rsid w:val="004C6BEB"/>
-    <w:pPr>
-      <w:tabs>
-        <w:tab w:val="center" w:pos="4680"/>
-        <w:tab w:val="right" w:pos="9360"/>
-      </w:tabs>
-    </w:pPr>
-    <w:rPr>
-      <w:rFonts w:asciiTheme="minorHAnsi" w:eastAsiaTheme="minorHAnsi" w:hAnsiTheme="minorHAnsi" w:cstheme="minorBidi"/>
-      <w:sz w:val="22"/>
-      <w:szCs w:val="22"/>
-    </w:rPr>
-  </w:style>
-  <w:style w:type="paragraph" w:styleId="Footer">
-    <w:name w:val="footer"/>
-    <w:basedOn w:val="Normal"/>
-    <w:link w:val="FooterChar"/>
-    <w:uiPriority w:val="99"/>
-    <w:unhideWhenUsed/>
-    <w:rsid w:val="004C6BEB"/>
-    <w:pPr>
-      <w:tabs>
-        <w:tab w:val="center" w:pos="4680"/>
-        <w:tab w:val="right" w:pos="9360"/>
-      </w:tabs>
-    </w:pPr>
-    <w:rPr>
-      <w:rFonts w:asciiTheme="minorHAnsi" w:eastAsiaTheme="minorHAnsi" w:hAnsiTheme="minorHAnsi" w:cstheme="minorBidi"/>
-      <w:sz w:val="22"/>
-      <w:szCs w:val="22"/>
-    </w:rPr>
-  </w:style>
-  <w:style w:type="paragraph" w:styleId="FootnoteText">
-    <w:name w:val="footnote text"/>
-    <w:basedOn w:val="Normal"/>
-    <w:link w:val="FootnoteTextChar"/>
-    <w:uiPriority w:val="99"/>
-    <w:semiHidden/>
-    <w:unhideWhenUsed/>
-    <w:qFormat/>
-    <w:rsid w:val="00863BEB"/>
-    <w:rPr>
-      <w:sz w:val="20"/>
-      <w:szCs w:val="20"/>
-    </w:rPr>
-  </w:style>
-  <w:style w:type="paragraph" w:customStyle="1" w:styleId="Footnote">
-    <w:name w:val="Footnote"/>
-    <w:basedOn w:val="Normal"/>
-  </w:style>
-</w:styles>
-</file>
-
-<file path=word/stylesWithEffects.xml><?xml version="1.0" encoding="utf-8"?>
-<w:styles xmlns:wpc="http://schemas.microsoft.com/office/word/2010/wordprocessingCanvas" xmlns:mo="http://schemas.microsoft.com/office/mac/office/2008/main" xmlns:mc="http://schemas.openxmlformats.org/markup-compatibility/2006" xmlns:mv="urn:schemas-microsoft-com:mac:vml" xmlns:o="urn:schemas-microsoft-com:office:office" xmlns:r="http://schemas.openxmlformats.org/officeDocument/2006/relationships" xmlns:m="http://schemas.openxmlformats.org/officeDocument/2006/math" xmlns:v="urn:schemas-microsoft-com:vml" xmlns:wp14="http://schemas.microsoft.com/office/word/2010/wordprocessingDrawing" xmlns:wp="http://schemas.openxmlformats.org/drawingml/2006/wordprocessingDrawing" xmlns:w10="urn:schemas-microsoft-com:office:word" xmlns:w="http://schemas.openxmlformats.org/wordprocessingml/2006/main" xmlns:w14="http://schemas.microsoft.com/office/word/2010/wordml" xmlns:wpg="http://schemas.microsoft.com/office/word/2010/wordprocessingGroup" xmlns:wpi="http://schemas.microsoft.com/office/word/2010/wordprocessingInk" xmlns:wne="http://schemas.microsoft.com/office/word/2006/wordml" xmlns:wps="http://schemas.microsoft.com/office/word/2010/wordprocessingShape" mc:Ignorable="w14 wp14">
-  <w:docDefaults>
-    <w:rPrDefault>
-      <w:rPr>
-        <w:rFonts w:asciiTheme="minorHAnsi" w:eastAsiaTheme="minorHAnsi" w:hAnsiTheme="minorHAnsi" w:cstheme="minorBidi"/>
-        <w:szCs w:val="22"/>
-        <w:lang w:val="en-US" w:eastAsia="en-US" w:bidi="ar-SA"/>
-      </w:rPr>
-    </w:rPrDefault>
-    <w:pPrDefault>
-      <w:pPr>
-        <w:spacing w:line="259" w:lineRule="auto"/>
-      </w:pPr>
-    </w:pPrDefault>
-  </w:docDefaults>
-  <w:latentStyles w:defLockedState="0" w:defUIPriority="99" w:defSemiHidden="1" w:defUnhideWhenUsed="1" w:defQFormat="0" w:count="276">
-    <w:lsdException w:name="Normal" w:semiHidden="0" w:uiPriority="0" w:unhideWhenUsed="0" w:qFormat="1"/>
-    <w:lsdException w:name="heading 1" w:semiHidden="0" w:uiPriority="9" w:unhideWhenUsed="0" w:qFormat="1"/>
-    <w:lsdException w:name="heading 2" w:uiPriority="9" w:qFormat="1"/>
-    <w:lsdException w:name="heading 3" w:uiPriority="9" w:qFormat="1"/>
-    <w:lsdException w:name="heading 4" w:uiPriority="9" w:qFormat="1"/>
-    <w:lsdException w:name="heading 5" w:uiPriority="9" w:qFormat="1"/>
-    <w:lsdException w:name="heading 6" w:uiPriority="9" w:qFormat="1"/>
-    <w:lsdException w:name="heading 7" w:uiPriority="9" w:qFormat="1"/>
-    <w:lsdException w:name="heading 8" w:uiPriority="9" w:qFormat="1"/>
-    <w:lsdException w:name="heading 9" w:uiPriority="9" w:qFormat="1"/>
-    <w:lsdException w:name="toc 1" w:uiPriority="39"/>
-    <w:lsdException w:name="toc 2" w:uiPriority="39"/>
-    <w:lsdException w:name="toc 3" w:uiPriority="39"/>
-    <w:lsdException w:name="toc 4" w:uiPriority="39"/>
-    <w:lsdException w:name="toc 5" w:uiPriority="39"/>
-    <w:lsdException w:name="toc 6" w:uiPriority="39"/>
-    <w:lsdException w:name="toc 7" w:uiPriority="39"/>
-    <w:lsdException w:name="toc 8" w:uiPriority="39"/>
-    <w:lsdException w:name="toc 9" w:uiPriority="39"/>
-    <w:lsdException w:name="caption" w:uiPriority="35" w:qFormat="1"/>
-    <w:lsdException w:name="Title" w:semiHidden="0" w:uiPriority="10" w:unhideWhenUsed="0" w:qFormat="1"/>
-    <w:lsdException w:name="Default Paragraph Font" w:uiPriority="1"/>
-    <w:lsdException w:name="Subtitle" w:semiHidden="0" w:uiPriority="11" w:unhideWhenUsed="0" w:qFormat="1"/>
-    <w:lsdException w:name="Strong" w:semiHidden="0" w:uiPriority="22" w:unhideWhenUsed="0" w:qFormat="1"/>
-    <w:lsdException w:name="Emphasis" w:semiHidden="0" w:uiPriority="20" w:unhideWhenUsed="0" w:qFormat="1"/>
-    <w:lsdException w:name="Table Grid" w:semiHidden="0" w:uiPriority="39" w:unhideWhenUsed="0"/>
-    <w:lsdException w:name="Note Level 1" w:semiHidden="0" w:unhideWhenUsed="0"/>
-    <w:lsdException w:name="Note Level 2" w:semiHidden="0" w:unhideWhenUsed="0"/>
-    <w:lsdException w:name="Note Level 3" w:semiHidden="0" w:unhideWhenUsed="0"/>
-    <w:lsdException w:name="Note Level 4" w:semiHidden="0" w:unhideWhenUsed="0"/>
-    <w:lsdException w:name="Note Level 5" w:semiHidden="0" w:unhideWhenUsed="0"/>
-    <w:lsdException w:name="Note Level 6" w:semiHidden="0" w:unhideWhenUsed="0"/>
-    <w:lsdException w:name="Note Level 7" w:semiHidden="0" w:unhideWhenUsed="0"/>
-    <w:lsdException w:name="Note Level 8" w:semiHidden="0" w:unhideWhenUsed="0"/>
-    <w:lsdException w:name="Note Level 9" w:semiHidden="0" w:unhideWhenUsed="0"/>
-    <w:lsdException w:name="Placeholder Text" w:unhideWhenUsed="0"/>
-    <w:lsdException w:name="No Spacing" w:semiHidden="0" w:uiPriority="1" w:unhideWhenUsed="0" w:qFormat="1"/>
-    <w:lsdException w:name="Light Shading" w:semiHidden="0" w:uiPriority="60" w:unhideWhenUsed="0"/>
-    <w:lsdException w:name="Light List" w:semiHidden="0" w:uiPriority="61" w:unhideWhenUsed="0"/>
-    <w:lsdException w:name="Light Grid" w:semiHidden="0" w:uiPriority="62" w:unhideWhenUsed="0"/>
-    <w:lsdException w:name="Medium Shading 1" w:semiHidden="0" w:uiPriority="63" w:unhideWhenUsed="0"/>
-    <w:lsdException w:name="Medium Shading 2" w:semiHidden="0" w:uiPriority="64" w:unhideWhenUsed="0"/>
-    <w:lsdException w:name="Medium List 1" w:semiHidden="0" w:uiPriority="65" w:unhideWhenUsed="0"/>
-    <w:lsdException w:name="Medium List 2" w:semiHidden="0" w:uiPriority="66" w:unhideWhenUsed="0"/>
-    <w:lsdException w:name="Medium Grid 1" w:semiHidden="0" w:uiPriority="67" w:unhideWhenUsed="0"/>
-    <w:lsdException w:name="Medium Grid 2" w:semiHidden="0" w:uiPriority="68" w:unhideWhenUsed="0"/>
-    <w:lsdException w:name="Medium Grid 3" w:semiHidden="0" w:uiPriority="69" w:unhideWhenUsed="0"/>
-    <w:lsdException w:name="Dark List" w:semiHidden="0" w:uiPriority="70" w:unhideWhenUsed="0"/>
-    <w:lsdException w:name="Colorful Shading" w:semiHidden="0" w:uiPriority="71" w:unhideWhenUsed="0"/>
-    <w:lsdException w:name="Colorful List" w:semiHidden="0" w:uiPriority="72" w:unhideWhenUsed="0"/>
-    <w:lsdException w:name="Colorful Grid" w:semiHidden="0" w:uiPriority="73" w:unhideWhenUsed="0"/>
-    <w:lsdException w:name="Light Shading Accent 1" w:semiHidden="0" w:uiPriority="60" w:unhideWhenUsed="0"/>
-    <w:lsdException w:name="Light List Accent 1" w:semiHidden="0" w:uiPriority="61" w:unhideWhenUsed="0"/>
-    <w:lsdException w:name="Light Grid Accent 1" w:semiHidden="0" w:uiPriority="62" w:unhideWhenUsed="0"/>
-    <w:lsdException w:name="Medium Shading 1 Accent 1" w:semiHidden="0" w:uiPriority="63" w:unhideWhenUsed="0"/>
-    <w:lsdException w:name="Medium Shading 2 Accent 1" w:semiHidden="0" w:uiPriority="64" w:unhideWhenUsed="0"/>
-    <w:lsdException w:name="Medium List 1 Accent 1" w:semiHidden="0" w:uiPriority="65" w:unhideWhenUsed="0"/>
-    <w:lsdException w:name="Revision" w:unhideWhenUsed="0"/>
-    <w:lsdException w:name="List Paragraph" w:semiHidden="0" w:uiPriority="34" w:unhideWhenUsed="0" w:qFormat="1"/>
-    <w:lsdException w:name="Quote" w:semiHidden="0" w:uiPriority="29" w:unhideWhenUsed="0" w:qFormat="1"/>
-    <w:lsdException w:name="Intense Quote" w:semiHidden="0" w:uiPriority="30" w:unhideWhenUsed="0" w:qFormat="1"/>
-    <w:lsdException w:name="Medium List 2 Accent 1" w:semiHidden="0" w:uiPriority="66" w:unhideWhenUsed="0"/>
-    <w:lsdException w:name="Medium Grid 1 Accent 1" w:semiHidden="0" w:uiPriority="67" w:unhideWhenUsed="0"/>
-    <w:lsdException w:name="Medium Grid 2 Accent 1" w:semiHidden="0" w:uiPriority="68" w:unhideWhenUsed="0"/>
-    <w:lsdException w:name="Medium Grid 3 Accent 1" w:semiHidden="0" w:uiPriority="69" w:unhideWhenUsed="0"/>
-    <w:lsdException w:name="Dark List Accent 1" w:semiHidden="0" w:uiPriority="70" w:unhideWhenUsed="0"/>
-    <w:lsdException w:name="Colorful Shading Accent 1" w:semiHidden="0" w:uiPriority="71" w:unhideWhenUsed="0"/>
-    <w:lsdException w:name="Colorful List Accent 1" w:semiHidden="0" w:uiPriority="72" w:unhideWhenUsed="0"/>
-    <w:lsdException w:name="Colorful Grid Accent 1" w:semiHidden="0" w:uiPriority="73" w:unhideWhenUsed="0"/>
-    <w:lsdException w:name="Light Shading Accent 2" w:semiHidden="0" w:uiPriority="60" w:unhideWhenUsed="0"/>
-    <w:lsdException w:name="Light List Accent 2" w:semiHidden="0" w:uiPriority="61" w:unhideWhenUsed="0"/>
-    <w:lsdException w:name="Light Grid Accent 2" w:semiHidden="0" w:uiPriority="62" w:unhideWhenUsed="0"/>
-    <w:lsdException w:name="Medium Shading 1 Accent 2" w:semiHidden="0" w:uiPriority="63" w:unhideWhenUsed="0"/>
-    <w:lsdException w:name="Medium Shading 2 Accent 2" w:semiHidden="0" w:uiPriority="64" w:unhideWhenUsed="0"/>
-    <w:lsdException w:name="Medium List 1 Accent 2" w:semiHidden="0" w:uiPriority="65" w:unhideWhenUsed="0"/>
-    <w:lsdException w:name="Medium List 2 Accent 2" w:semiHidden="0" w:uiPriority="66" w:unhideWhenUsed="0"/>
-    <w:lsdException w:name="Medium Grid 1 Accent 2" w:semiHidden="0" w:uiPriority="67" w:unhideWhenUsed="0"/>
-    <w:lsdException w:name="Medium Grid 2 Accent 2" w:semiHidden="0" w:uiPriority="68" w:unhideWhenUsed="0"/>
-    <w:lsdException w:name="Medium Grid 3 Accent 2" w:semiHidden="0" w:uiPriority="69" w:unhideWhenUsed="0"/>
-    <w:lsdException w:name="Dark List Accent 2" w:semiHidden="0" w:uiPriority="70" w:unhideWhenUsed="0"/>
-    <w:lsdException w:name="Colorful Shading Accent 2" w:semiHidden="0" w:uiPriority="71" w:unhideWhenUsed="0"/>
-    <w:lsdException w:name="Colorful List Accent 2" w:semiHidden="0" w:uiPriority="72" w:unhideWhenUsed="0"/>
-    <w:lsdException w:name="Colorful Grid Accent 2" w:semiHidden="0" w:uiPriority="73" w:unhideWhenUsed="0"/>
-    <w:lsdException w:name="Light Shading Accent 3" w:semiHidden="0" w:uiPriority="60" w:unhideWhenUsed="0"/>
-    <w:lsdException w:name="Light List Accent 3" w:semiHidden="0" w:uiPriority="61" w:unhideWhenUsed="0"/>
-    <w:lsdException w:name="Light Grid Accent 3" w:semiHidden="0" w:uiPriority="62" w:unhideWhenUsed="0"/>
-    <w:lsdException w:name="Medium Shading 1 Accent 3" w:semiHidden="0" w:uiPriority="63" w:unhideWhenUsed="0"/>
-    <w:lsdException w:name="Medium Shading 2 Accent 3" w:semiHidden="0" w:uiPriority="64" w:unhideWhenUsed="0"/>
-    <w:lsdException w:name="Medium List 1 Accent 3" w:semiHidden="0" w:uiPriority="65" w:unhideWhenUsed="0"/>
-    <w:lsdException w:name="Medium List 2 Accent 3" w:semiHidden="0" w:uiPriority="66" w:unhideWhenUsed="0"/>
-    <w:lsdException w:name="Medium Grid 1 Accent 3" w:semiHidden="0" w:uiPriority="67" w:unhideWhenUsed="0"/>
-    <w:lsdException w:name="Medium Grid 2 Accent 3" w:semiHidden="0" w:uiPriority="68" w:unhideWhenUsed="0"/>
-    <w:lsdException w:name="Medium Grid 3 Accent 3" w:semiHidden="0" w:uiPriority="69" w:unhideWhenUsed="0"/>
-    <w:lsdException w:name="Dark List Accent 3" w:semiHidden="0" w:uiPriority="70" w:unhideWhenUsed="0"/>
-    <w:lsdException w:name="Colorful Shading Accent 3" w:semiHidden="0" w:uiPriority="71" w:unhideWhenUsed="0"/>
-    <w:lsdException w:name="Colorful List Accent 3" w:semiHidden="0" w:uiPriority="72" w:unhideWhenUsed="0"/>
-    <w:lsdException w:name="Colorful Grid Accent 3" w:semiHidden="0" w:uiPriority="73" w:unhideWhenUsed="0"/>
-    <w:lsdException w:name="Light Shading Accent 4" w:semiHidden="0" w:uiPriority="60" w:unhideWhenUsed="0"/>
-    <w:lsdException w:name="Light List Accent 4" w:semiHidden="0" w:uiPriority="61" w:unhideWhenUsed="0"/>
-    <w:lsdException w:name="Light Grid Accent 4" w:semiHidden="0" w:uiPriority="62" w:unhideWhenUsed="0"/>
-    <w:lsdException w:name="Medium Shading 1 Accent 4" w:semiHidden="0" w:uiPriority="63" w:unhideWhenUsed="0"/>
-    <w:lsdException w:name="Medium Shading 2 Accent 4" w:semiHidden="0" w:uiPriority="64" w:unhideWhenUsed="0"/>
-    <w:lsdException w:name="Medium List 1 Accent 4" w:semiHidden="0" w:uiPriority="65" w:unhideWhenUsed="0"/>
-    <w:lsdException w:name="Medium List 2 Accent 4" w:semiHidden="0" w:uiPriority="66" w:unhideWhenUsed="0"/>
-    <w:lsdException w:name="Medium Grid 1 Accent 4" w:semiHidden="0" w:uiPriority="67" w:unhideWhenUsed="0"/>
-    <w:lsdException w:name="Medium Grid 2 Accent 4" w:semiHidden="0" w:uiPriority="68" w:unhideWhenUsed="0"/>
-    <w:lsdException w:name="Medium Grid 3 Accent 4" w:semiHidden="0" w:uiPriority="69" w:unhideWhenUsed="0"/>
-    <w:lsdException w:name="Dark List Accent 4" w:semiHidden="0" w:uiPriority="70" w:unhideWhenUsed="0"/>
-    <w:lsdException w:name="Colorful Shading Accent 4" w:semiHidden="0" w:uiPriority="71" w:unhideWhenUsed="0"/>
-    <w:lsdException w:name="Colorful List Accent 4" w:semiHidden="0" w:uiPriority="72" w:unhideWhenUsed="0"/>
-    <w:lsdException w:name="Colorful Grid Accent 4" w:semiHidden="0" w:uiPriority="73" w:unhideWhenUsed="0"/>
-    <w:lsdException w:name="Light Shading Accent 5" w:semiHidden="0" w:uiPriority="60" w:unhideWhenUsed="0"/>
-    <w:lsdException w:name="Light List Accent 5" w:semiHidden="0" w:uiPriority="61" w:unhideWhenUsed="0"/>
-    <w:lsdException w:name="Light Grid Accent 5" w:semiHidden="0" w:uiPriority="62" w:unhideWhenUsed="0"/>
-    <w:lsdException w:name="Medium Shading 1 Accent 5" w:semiHidden="0" w:uiPriority="63" w:unhideWhenUsed="0"/>
-    <w:lsdException w:name="Medium Shading 2 Accent 5" w:semiHidden="0" w:uiPriority="64" w:unhideWhenUsed="0"/>
-    <w:lsdException w:name="Medium List 1 Accent 5" w:semiHidden="0" w:uiPriority="65" w:unhideWhenUsed="0"/>
-    <w:lsdException w:name="Medium List 2 Accent 5" w:semiHidden="0" w:uiPriority="66" w:unhideWhenUsed="0"/>
-    <w:lsdException w:name="Medium Grid 1 Accent 5" w:semiHidden="0" w:uiPriority="67" w:unhideWhenUsed="0"/>
-    <w:lsdException w:name="Medium Grid 2 Accent 5" w:semiHidden="0" w:uiPriority="68" w:unhideWhenUsed="0"/>
-    <w:lsdException w:name="Medium Grid 3 Accent 5" w:semiHidden="0" w:uiPriority="69" w:unhideWhenUsed="0"/>
-    <w:lsdException w:name="Dark List Accent 5" w:semiHidden="0" w:uiPriority="70" w:unhideWhenUsed="0"/>
-    <w:lsdException w:name="Colorful Shading Accent 5" w:semiHidden="0" w:uiPriority="71" w:unhideWhenUsed="0"/>
-    <w:lsdException w:name="Colorful List Accent 5" w:semiHidden="0" w:uiPriority="72" w:unhideWhenUsed="0"/>
-    <w:lsdException w:name="Colorful Grid Accent 5" w:semiHidden="0" w:uiPriority="73" w:unhideWhenUsed="0"/>
-    <w:lsdException w:name="Light Shading Accent 6" w:semiHidden="0" w:uiPriority="60" w:unhideWhenUsed="0"/>
-    <w:lsdException w:name="Light List Accent 6" w:semiHidden="0" w:uiPriority="61" w:unhideWhenUsed="0"/>
-    <w:lsdException w:name="Light Grid Accent 6" w:semiHidden="0" w:uiPriority="62" w:unhideWhenUsed="0"/>
-    <w:lsdException w:name="Medium Shading 1 Accent 6" w:semiHidden="0" w:uiPriority="63" w:unhideWhenUsed="0"/>
-    <w:lsdException w:name="Medium Shading 2 Accent 6" w:semiHidden="0" w:uiPriority="64" w:unhideWhenUsed="0"/>
-    <w:lsdException w:name="Medium List 1 Accent 6" w:semiHidden="0" w:uiPriority="65" w:unhideWhenUsed="0"/>
-    <w:lsdException w:name="Medium List 2 Accent 6" w:semiHidden="0" w:uiPriority="66" w:unhideWhenUsed="0"/>
-    <w:lsdException w:name="Medium Grid 1 Accent 6" w:semiHidden="0" w:uiPriority="67" w:unhideWhenUsed="0"/>
-    <w:lsdException w:name="Medium Grid 2 Accent 6" w:semiHidden="0" w:uiPriority="68" w:unhideWhenUsed="0"/>
-    <w:lsdException w:name="Medium Grid 3 Accent 6" w:semiHidden="0" w:uiPriority="69" w:unhideWhenUsed="0"/>
-    <w:lsdException w:name="Dark List Accent 6" w:semiHidden="0" w:uiPriority="70" w:unhideWhenUsed="0"/>
-    <w:lsdException w:name="Colorful Shading Accent 6" w:semiHidden="0" w:uiPriority="71" w:unhideWhenUsed="0"/>
-    <w:lsdException w:name="Colorful List Accent 6" w:semiHidden="0" w:uiPriority="72" w:unhideWhenUsed="0"/>
-    <w:lsdException w:name="Colorful Grid Accent 6" w:semiHidden="0" w:uiPriority="73" w:unhideWhenUsed="0"/>
-    <w:lsdException w:name="Subtle Emphasis" w:semiHidden="0" w:uiPriority="19" w:unhideWhenUsed="0" w:qFormat="1"/>
-    <w:lsdException w:name="Intense Emphasis" w:semiHidden="0" w:uiPriority="21" w:unhideWhenUsed="0" w:qFormat="1"/>
-    <w:lsdException w:name="Subtle Reference" w:semiHidden="0" w:uiPriority="31" w:unhideWhenUsed="0" w:qFormat="1"/>
-    <w:lsdException w:name="Intense Reference" w:semiHidden="0" w:uiPriority="32" w:unhideWhenUsed="0" w:qFormat="1"/>
-    <w:lsdException w:name="Book Title" w:semiHidden="0" w:uiPriority="33" w:unhideWhenUsed="0" w:qFormat="1"/>
-    <w:lsdException w:name="Bibliography" w:uiPriority="37"/>
-    <w:lsdException w:name="TOC Heading" w:uiPriority="39" w:qFormat="1"/>
+  <w:latentStyles w:defLockedState="0" w:defUIPriority="99" w:defSemiHidden="0" w:defUnhideWhenUsed="0" w:defQFormat="0" w:count="371">
+    <w:lsdException w:name="Normal" w:uiPriority="0" w:qFormat="1"/>
+    <w:lsdException w:name="heading 1" w:uiPriority="9" w:qFormat="1"/>
+    <w:lsdException w:name="heading 2" w:semiHidden="1" w:uiPriority="9" w:unhideWhenUsed="1" w:qFormat="1"/>
+    <w:lsdException w:name="heading 3" w:semiHidden="1" w:uiPriority="9" w:unhideWhenUsed="1" w:qFormat="1"/>
+    <w:lsdException w:name="heading 4" w:semiHidden="1" w:uiPriority="9" w:unhideWhenUsed="1" w:qFormat="1"/>
+    <w:lsdException w:name="heading 5" w:semiHidden="1" w:uiPriority="9" w:unhideWhenUsed="1" w:qFormat="1"/>
+    <w:lsdException w:name="heading 6" w:semiHidden="1" w:uiPriority="9" w:unhideWhenUsed="1" w:qFormat="1"/>
+    <w:lsdException w:name="heading 7" w:semiHidden="1" w:uiPriority="9" w:unhideWhenUsed="1" w:qFormat="1"/>
+    <w:lsdException w:name="heading 8" w:semiHidden="1" w:uiPriority="9" w:unhideWhenUsed="1" w:qFormat="1"/>
+    <w:lsdException w:name="heading 9" w:semiHidden="1" w:uiPriority="9" w:unhideWhenUsed="1" w:qFormat="1"/>
+    <w:lsdException w:name="index 1" w:semiHidden="1" w:unhideWhenUsed="1"/>
+    <w:lsdException w:name="index 2" w:semiHidden="1" w:unhideWhenUsed="1"/>
+    <w:lsdException w:name="index 3" w:semiHidden="1" w:unhideWhenUsed="1"/>
+    <w:lsdException w:name="index 4" w:semiHidden="1" w:unhideWhenUsed="1"/>
+    <w:lsdException w:name="index 5" w:semiHidden="1" w:unhideWhenUsed="1"/>
+    <w:lsdException w:name="index 6" w:semiHidden="1" w:unhideWhenUsed="1"/>
+    <w:lsdException w:name="index 7" w:semiHidden="1" w:unhideWhenUsed="1"/>
+    <w:lsdException w:name="index 8" w:semiHidden="1" w:unhideWhenUsed="1"/>
+    <w:lsdException w:name="index 9" w:semiHidden="1" w:unhideWhenUsed="1"/>
+    <w:lsdException w:name="toc 1" w:semiHidden="1" w:uiPriority="39" w:unhideWhenUsed="1"/>
+    <w:lsdException w:name="toc 2" w:semiHidden="1" w:uiPriority="39" w:unhideWhenUsed="1"/>
+    <w:lsdException w:name="toc 3" w:semiHidden="1" w:uiPriority="39" w:unhideWhenUsed="1"/>
+    <w:lsdException w:name="toc 4" w:semiHidden="1" w:uiPriority="39" w:unhideWhenUsed="1"/>
+    <w:lsdException w:name="toc 5" w:semiHidden="1" w:uiPriority="39" w:unhideWhenUsed="1"/>
+    <w:lsdException w:name="toc 6" w:semiHidden="1" w:uiPriority="39" w:unhideWhenUsed="1"/>
+    <w:lsdException w:name="toc 7" w:semiHidden="1" w:uiPriority="39" w:unhideWhenUsed="1"/>
+    <w:lsdException w:name="toc 8" w:semiHidden="1" w:uiPriority="39" w:unhideWhenUsed="1"/>
+    <w:lsdException w:name="toc 9" w:semiHidden="1" w:uiPriority="39" w:unhideWhenUsed="1"/>
+    <w:lsdException w:name="Normal Indent" w:semiHidden="1" w:unhideWhenUsed="1"/>
+    <w:lsdException w:name="footnote text" w:semiHidden="1" w:unhideWhenUsed="1"/>
+    <w:lsdException w:name="annotation text" w:semiHidden="1" w:unhideWhenUsed="1"/>
+    <w:lsdException w:name="header" w:semiHidden="1" w:unhideWhenUsed="1"/>
+    <w:lsdException w:name="footer" w:semiHidden="1" w:unhideWhenUsed="1"/>
+    <w:lsdException w:name="index heading" w:semiHidden="1" w:unhideWhenUsed="1"/>
+    <w:lsdException w:name="caption" w:semiHidden="1" w:uiPriority="35" w:unhideWhenUsed="1" w:qFormat="1"/>
+    <w:lsdException w:name="table of figures" w:semiHidden="1" w:unhideWhenUsed="1"/>
+    <w:lsdException w:name="envelope address" w:semiHidden="1" w:unhideWhenUsed="1"/>
+    <w:lsdException w:name="envelope return" w:semiHidden="1" w:unhideWhenUsed="1"/>
+    <w:lsdException w:name="footnote reference" w:semiHidden="1" w:unhideWhenUsed="1"/>
+    <w:lsdException w:name="annotation reference" w:semiHidden="1" w:unhideWhenUsed="1"/>
+    <w:lsdException w:name="line number" w:semiHidden="1" w:unhideWhenUsed="1"/>
+    <w:lsdException w:name="page number" w:semiHidden="1" w:unhideWhenUsed="1"/>
+    <w:lsdException w:name="endnote reference" w:semiHidden="1" w:unhideWhenUsed="1"/>
+    <w:lsdException w:name="endnote text" w:semiHidden="1" w:unhideWhenUsed="1"/>
+    <w:lsdException w:name="table of authorities" w:semiHidden="1" w:unhideWhenUsed="1"/>
+    <w:lsdException w:name="macro" w:semiHidden="1" w:unhideWhenUsed="1"/>
+    <w:lsdException w:name="toa heading" w:semiHidden="1" w:unhideWhenUsed="1"/>
+    <w:lsdException w:name="List" w:semiHidden="1" w:unhideWhenUsed="1"/>
+    <w:lsdException w:name="List Bullet" w:semiHidden="1" w:unhideWhenUsed="1"/>
+    <w:lsdException w:name="List Number" w:semiHidden="1" w:unhideWhenUsed="1"/>
+    <w:lsdException w:name="List 2" w:semiHidden="1" w:unhideWhenUsed="1"/>
+    <w:lsdException w:name="List 3" w:semiHidden="1" w:unhideWhenUsed="1"/>
+    <w:lsdException w:name="List 4" w:semiHidden="1" w:unhideWhenUsed="1"/>
+    <w:lsdException w:name="List 5" w:semiHidden="1" w:unhideWhenUsed="1"/>
+    <w:lsdException w:name="List Bullet 2" w:semiHidden="1" w:unhideWhenUsed="1"/>
+    <w:lsdException w:name="List Bullet 3" w:semiHidden="1" w:unhideWhenUsed="1"/>
+    <w:lsdException w:name="List Bullet 4" w:semiHidden="1" w:unhideWhenUsed="1"/>
+    <w:lsdException w:name="List Bullet 5" w:semiHidden="1" w:unhideWhenUsed="1"/>
+    <w:lsdException w:name="List Number 2" w:semiHidden="1" w:unhideWhenUsed="1"/>
+    <w:lsdException w:name="List Number 3" w:semiHidden="1" w:unhideWhenUsed="1"/>
+    <w:lsdException w:name="List Number 4" w:semiHidden="1" w:unhideWhenUsed="1"/>
+    <w:lsdException w:name="List Number 5" w:semiHidden="1" w:unhideWhenUsed="1"/>
+    <w:lsdException w:name="Title" w:uiPriority="10" w:qFormat="1"/>
+    <w:lsdException w:name="Closing" w:semiHidden="1" w:unhideWhenUsed="1"/>
+    <w:lsdException w:name="Signature" w:semiHidden="1" w:unhideWhenUsed="1"/>
+    <w:lsdException w:name="Default Paragraph Font" w:semiHidden="1" w:uiPriority="1" w:unhideWhenUsed="1"/>
+    <w:lsdException w:name="Body Text" w:semiHidden="1" w:unhideWhenUsed="1"/>
+    <w:lsdException w:name="Body Text Indent" w:semiHidden="1" w:unhideWhenUsed="1"/>
+    <w:lsdException w:name="List Continue" w:semiHidden="1" w:unhideWhenUsed="1"/>
+    <w:lsdException w:name="List Continue 2" w:semiHidden="1" w:unhideWhenUsed="1"/>
+    <w:lsdException w:name="List Continue 3" w:semiHidden="1" w:unhideWhenUsed="1"/>
+    <w:lsdException w:name="List Continue 4" w:semiHidden="1" w:unhideWhenUsed="1"/>
+    <w:lsdException w:name="List Continue 5" w:semiHidden="1" w:unhideWhenUsed="1"/>
+    <w:lsdException w:name="Message Header" w:semiHidden="1" w:unhideWhenUsed="1"/>
+    <w:lsdException w:name="Subtitle" w:uiPriority="11" w:qFormat="1"/>
+    <w:lsdException w:name="Salutation" w:semiHidden="1" w:unhideWhenUsed="1"/>
+    <w:lsdException w:name="Date" w:semiHidden="1" w:unhideWhenUsed="1"/>
+    <w:lsdException w:name="Body Text First Indent" w:semiHidden="1" w:unhideWhenUsed="1"/>
+    <w:lsdException w:name="Body Text First Indent 2" w:semiHidden="1" w:unhideWhenUsed="1"/>
+    <w:lsdException w:name="Note Heading" w:semiHidden="1" w:unhideWhenUsed="1"/>
+    <w:lsdException w:name="Body Text 2" w:semiHidden="1" w:unhideWhenUsed="1"/>
+    <w:lsdException w:name="Body Text 3" w:semiHidden="1" w:unhideWhenUsed="1"/>
+    <w:lsdException w:name="Body Text Indent 2" w:semiHidden="1" w:unhideWhenUsed="1"/>
+    <w:lsdException w:name="Body Text Indent 3" w:semiHidden="1" w:unhideWhenUsed="1"/>
+    <w:lsdException w:name="Block Text" w:semiHidden="1" w:unhideWhenUsed="1"/>
+    <w:lsdException w:name="Hyperlink" w:semiHidden="1" w:unhideWhenUsed="1"/>
+    <w:lsdException w:name="FollowedHyperlink" w:semiHidden="1" w:unhideWhenUsed="1"/>
+    <w:lsdException w:name="Strong" w:uiPriority="22" w:qFormat="1"/>
+    <w:lsdException w:name="Emphasis" w:uiPriority="20" w:qFormat="1"/>
+    <w:lsdException w:name="Document Map" w:semiHidden="1" w:unhideWhenUsed="1"/>
+    <w:lsdException w:name="Plain Text" w:semiHidden="1" w:unhideWhenUsed="1"/>
+    <w:lsdException w:name="E-mail Signature" w:semiHidden="1" w:unhideWhenUsed="1"/>
+    <w:lsdException w:name="HTML Top of Form" w:semiHidden="1" w:unhideWhenUsed="1"/>
+    <w:lsdException w:name="HTML Bottom of Form" w:semiHidden="1" w:unhideWhenUsed="1"/>
+    <w:lsdException w:name="Normal (Web)" w:semiHidden="1" w:unhideWhenUsed="1"/>
+    <w:lsdException w:name="HTML Acronym" w:semiHidden="1" w:unhideWhenUsed="1"/>
+    <w:lsdException w:name="HTML Address" w:semiHidden="1" w:unhideWhenUsed="1"/>
+    <w:lsdException w:name="HTML Cite" w:semiHidden="1" w:unhideWhenUsed="1"/>
+    <w:lsdException w:name="HTML Code" w:semiHidden="1" w:unhideWhenUsed="1"/>
+    <w:lsdException w:name="HTML Definition" w:semiHidden="1" w:unhideWhenUsed="1"/>
+    <w:lsdException w:name="HTML Keyboard" w:semiHidden="1" w:unhideWhenUsed="1"/>
+    <w:lsdException w:name="HTML Preformatted" w:semiHidden="1" w:unhideWhenUsed="1"/>
+    <w:lsdException w:name="HTML Sample" w:semiHidden="1" w:unhideWhenUsed="1"/>
+    <w:lsdException w:name="HTML Typewriter" w:semiHidden="1" w:unhideWhenUsed="1"/>
+    <w:lsdException w:name="HTML Variable" w:semiHidden="1" w:unhideWhenUsed="1"/>
+    <w:lsdException w:name="Normal Table" w:semiHidden="1" w:unhideWhenUsed="1"/>
+    <w:lsdException w:name="annotation subject" w:semiHidden="1" w:unhideWhenUsed="1"/>
+    <w:lsdException w:name="No List" w:semiHidden="1" w:unhideWhenUsed="1"/>
+    <w:lsdException w:name="Outline List 1" w:semiHidden="1" w:unhideWhenUsed="1"/>
+    <w:lsdException w:name="Outline List 2" w:semiHidden="1" w:unhideWhenUsed="1"/>
+    <w:lsdException w:name="Outline List 3" w:semiHidden="1" w:unhideWhenUsed="1"/>
+    <w:lsdException w:name="Table Simple 1" w:semiHidden="1" w:unhideWhenUsed="1"/>
+    <w:lsdException w:name="Table Simple 2" w:semiHidden="1" w:unhideWhenUsed="1"/>
+    <w:lsdException w:name="Table Simple 3" w:semiHidden="1" w:unhideWhenUsed="1"/>
+    <w:lsdException w:name="Table Classic 1" w:semiHidden="1" w:unhideWhenUsed="1"/>
+    <w:lsdException w:name="Table Classic 2" w:semiHidden="1" w:unhideWhenUsed="1"/>
+    <w:lsdException w:name="Table Classic 3" w:semiHidden="1" w:unhideWhenUsed="1"/>
+    <w:lsdException w:name="Table Classic 4" w:semiHidden="1" w:unhideWhenUsed="1"/>
+    <w:lsdException w:name="Table Colorful 1" w:semiHidden="1" w:unhideWhenUsed="1"/>
+    <w:lsdException w:name="Table Colorful 2" w:semiHidden="1" w:unhideWhenUsed="1"/>
+    <w:lsdException w:name="Table Colorful 3" w:semiHidden="1" w:unhideWhenUsed="1"/>
+    <w:lsdException w:name="Table Columns 1" w:semiHidden="1" w:unhideWhenUsed="1"/>
+    <w:lsdException w:name="Table Columns 2" w:semiHidden="1" w:unhideWhenUsed="1"/>
+    <w:lsdException w:name="Table Columns 3" w:semiHidden="1" w:unhideWhenUsed="1"/>
+    <w:lsdException w:name="Table Columns 4" w:semiHidden="1" w:unhideWhenUsed="1"/>
+    <w:lsdException w:name="Table Columns 5" w:semiHidden="1" w:unhideWhenUsed="1"/>
+    <w:lsdException w:name="Table Grid 1" w:semiHidden="1" w:unhideWhenUsed="1"/>
+    <w:lsdException w:name="Table Grid 2" w:semiHidden="1" w:unhideWhenUsed="1"/>
+    <w:lsdException w:name="Table Grid 3" w:semiHidden="1" w:unhideWhenUsed="1"/>
+    <w:lsdException w:name="Table Grid 4" w:semiHidden="1" w:unhideWhenUsed="1"/>
+    <w:lsdException w:name="Table Grid 5" w:semiHidden="1" w:unhideWhenUsed="1"/>
+    <w:lsdException w:name="Table Grid 6" w:semiHidden="1" w:unhideWhenUsed="1"/>
+    <w:lsdException w:name="Table Grid 7" w:semiHidden="1" w:unhideWhenUsed="1"/>
+    <w:lsdException w:name="Table Grid 8" w:semiHidden="1" w:unhideWhenUsed="1"/>
+    <w:lsdException w:name="Table List 1" w:semiHidden="1" w:unhideWhenUsed="1"/>
+    <w:lsdException w:name="Table List 2" w:semiHidden="1" w:unhideWhenUsed="1"/>
+    <w:lsdException w:name="Table List 3" w:semiHidden="1" w:unhideWhenUsed="1"/>
+    <w:lsdException w:name="Table List 4" w:semiHidden="1" w:unhideWhenUsed="1"/>
+    <w:lsdException w:name="Table List 5" w:semiHidden="1" w:unhideWhenUsed="1"/>
+    <w:lsdException w:name="Table List 6" w:semiHidden="1" w:unhideWhenUsed="1"/>
+    <w:lsdException w:name="Table List 7" w:semiHidden="1" w:unhideWhenUsed="1"/>
+    <w:lsdException w:name="Table List 8" w:semiHidden="1" w:unhideWhenUsed="1"/>
+    <w:lsdException w:name="Table 3D effects 1" w:semiHidden="1" w:unhideWhenUsed="1"/>
+    <w:lsdException w:name="Table 3D effects 2" w:semiHidden="1" w:unhideWhenUsed="1"/>
+    <w:lsdException w:name="Table 3D effects 3" w:semiHidden="1" w:unhideWhenUsed="1"/>
+    <w:lsdException w:name="Table Contemporary" w:semiHidden="1" w:unhideWhenUsed="1"/>
+    <w:lsdException w:name="Table Elegant" w:semiHidden="1" w:unhideWhenUsed="1"/>
+    <w:lsdException w:name="Table Professional" w:semiHidden="1" w:unhideWhenUsed="1"/>
+    <w:lsdException w:name="Table Subtle 1" w:semiHidden="1" w:unhideWhenUsed="1"/>
+    <w:lsdException w:name="Table Subtle 2" w:semiHidden="1" w:unhideWhenUsed="1"/>
+    <w:lsdException w:name="Table Web 1" w:semiHidden="1" w:unhideWhenUsed="1"/>
+    <w:lsdException w:name="Table Web 2" w:semiHidden="1" w:unhideWhenUsed="1"/>
+    <w:lsdException w:name="Table Web 3" w:semiHidden="1" w:unhideWhenUsed="1"/>
+    <w:lsdException w:name="Balloon Text" w:semiHidden="1" w:unhideWhenUsed="1"/>
+    <w:lsdException w:name="Table Grid" w:uiPriority="39"/>
+    <w:lsdException w:name="Table Theme" w:semiHidden="1" w:unhideWhenUsed="1"/>
+    <w:lsdException w:name="Placeholder Text" w:semiHidden="1"/>
+    <w:lsdException w:name="No Spacing" w:uiPriority="1" w:qFormat="1"/>
+    <w:lsdException w:name="Light Shading" w:uiPriority="60"/>
+    <w:lsdException w:name="Light List" w:uiPriority="61"/>
+    <w:lsdException w:name="Light Grid" w:uiPriority="62"/>
+    <w:lsdException w:name="Medium Shading 1" w:uiPriority="63"/>
+    <w:lsdException w:name="Medium Shading 2" w:uiPriority="64"/>
+    <w:lsdException w:name="Medium List 1" w:uiPriority="65"/>
+    <w:lsdException w:name="Medium List 2" w:uiPriority="66"/>
+    <w:lsdException w:name="Medium Grid 1" w:uiPriority="67"/>
+    <w:lsdException w:name="Medium Grid 2" w:uiPriority="68"/>
+    <w:lsdException w:name="Medium Grid 3" w:uiPriority="69"/>
+    <w:lsdException w:name="Dark List" w:uiPriority="70"/>
+    <w:lsdException w:name="Colorful Shading" w:uiPriority="71"/>
+    <w:lsdException w:name="Colorful List" w:uiPriority="72"/>
+    <w:lsdException w:name="Colorful Grid" w:uiPriority="73"/>
+    <w:lsdException w:name="Light Shading Accent 1" w:uiPriority="60"/>
+    <w:lsdException w:name="Light List Accent 1" w:uiPriority="61"/>
+    <w:lsdException w:name="Light Grid Accent 1" w:uiPriority="62"/>
+    <w:lsdException w:name="Medium Shading 1 Accent 1" w:uiPriority="63"/>
+    <w:lsdException w:name="Medium Shading 2 Accent 1" w:uiPriority="64"/>
+    <w:lsdException w:name="Medium List 1 Accent 1" w:uiPriority="65"/>
+    <w:lsdException w:name="Revision" w:semiHidden="1"/>
+    <w:lsdException w:name="List Paragraph" w:uiPriority="34" w:qFormat="1"/>
+    <w:lsdException w:name="Quote" w:uiPriority="29" w:qFormat="1"/>
+    <w:lsdException w:name="Intense Quote" w:uiPriority="30" w:qFormat="1"/>
+    <w:lsdException w:name="Medium List 2 Accent 1" w:uiPriority="66"/>
+    <w:lsdException w:name="Medium Grid 1 Accent 1" w:uiPriority="67"/>
+    <w:lsdException w:name="Medium Grid 2 Accent 1" w:uiPriority="68"/>
+    <w:lsdException w:name="Medium Grid 3 Accent 1" w:uiPriority="69"/>
+    <w:lsdException w:name="Dark List Accent 1" w:uiPriority="70"/>
+    <w:lsdException w:name="Colorful Shading Accent 1" w:uiPriority="71"/>
+    <w:lsdException w:name="Colorful List Accent 1" w:uiPriority="72"/>
+    <w:lsdException w:name="Colorful Grid Accent 1" w:uiPriority="73"/>
+    <w:lsdException w:name="Light Shading Accent 2" w:uiPriority="60"/>
+    <w:lsdException w:name="Light List Accent 2" w:uiPriority="61"/>
+    <w:lsdException w:name="Light Grid Accent 2" w:uiPriority="62"/>
+    <w:lsdException w:name="Medium Shading 1 Accent 2" w:uiPriority="63"/>
+    <w:lsdException w:name="Medium Shading 2 Accent 2" w:uiPriority="64"/>
+    <w:lsdException w:name="Medium List 1 Accent 2" w:uiPriority="65"/>
+    <w:lsdException w:name="Medium List 2 Accent 2" w:uiPriority="66"/>
+    <w:lsdException w:name="Medium Grid 1 Accent 2" w:uiPriority="67"/>
+    <w:lsdException w:name="Medium Grid 2 Accent 2" w:uiPriority="68"/>
+    <w:lsdException w:name="Medium Grid 3 Accent 2" w:uiPriority="69"/>
+    <w:lsdException w:name="Dark List Accent 2" w:uiPriority="70"/>
+    <w:lsdException w:name="Colorful Shading Accent 2" w:uiPriority="71"/>
+    <w:lsdException w:name="Colorful List Accent 2" w:uiPriority="72"/>
+    <w:lsdException w:name="Colorful Grid Accent 2" w:uiPriority="73"/>
+    <w:lsdException w:name="Light Shading Accent 3" w:uiPriority="60"/>
+    <w:lsdException w:name="Light List Accent 3" w:uiPriority="61"/>
+    <w:lsdException w:name="Light Grid Accent 3" w:uiPriority="62"/>
+    <w:lsdException w:name="Medium Shading 1 Accent 3" w:uiPriority="63"/>
+    <w:lsdException w:name="Medium Shading 2 Accent 3" w:uiPriority="64"/>
+    <w:lsdException w:name="Medium List 1 Accent 3" w:uiPriority="65"/>
+    <w:lsdException w:name="Medium List 2 Accent 3" w:uiPriority="66"/>
+    <w:lsdException w:name="Medium Grid 1 Accent 3" w:uiPriority="67"/>
+    <w:lsdException w:name="Medium Grid 2 Accent 3" w:uiPriority="68"/>
+    <w:lsdException w:name="Medium Grid 3 Accent 3" w:uiPriority="69"/>
+    <w:lsdException w:name="Dark List Accent 3" w:uiPriority="70"/>
+    <w:lsdException w:name="Colorful Shading Accent 3" w:uiPriority="71"/>
+    <w:lsdException w:name="Colorful List Accent 3" w:uiPriority="72"/>
+    <w:lsdException w:name="Colorful Grid Accent 3" w:uiPriority="73"/>
+    <w:lsdException w:name="Light Shading Accent 4" w:uiPriority="60"/>
+    <w:lsdException w:name="Light List Accent 4" w:uiPriority="61"/>
+    <w:lsdException w:name="Light Grid Accent 4" w:uiPriority="62"/>
+    <w:lsdException w:name="Medium Shading 1 Accent 4" w:uiPriority="63"/>
+    <w:lsdException w:name="Medium Shading 2 Accent 4" w:uiPriority="64"/>
+    <w:lsdException w:name="Medium List 1 Accent 4" w:uiPriority="65"/>
+    <w:lsdException w:name="Medium List 2 Accent 4" w:uiPriority="66"/>
+    <w:lsdException w:name="Medium Grid 1 Accent 4" w:uiPriority="67"/>
+    <w:lsdException w:name="Medium Grid 2 Accent 4" w:uiPriority="68"/>
+    <w:lsdException w:name="Medium Grid 3 Accent 4" w:uiPriority="69"/>
+    <w:lsdException w:name="Dark List Accent 4" w:uiPriority="70"/>
+    <w:lsdException w:name="Colorful Shading Accent 4" w:uiPriority="71"/>
+    <w:lsdException w:name="Colorful List Accent 4" w:uiPriority="72"/>
+    <w:lsdException w:name="Colorful Grid Accent 4" w:uiPriority="73"/>
+    <w:lsdException w:name="Light Shading Accent 5" w:uiPriority="60"/>
+    <w:lsdException w:name="Light List Accent 5" w:uiPriority="61"/>
+    <w:lsdException w:name="Light Grid Accent 5" w:uiPriority="62"/>
+    <w:lsdException w:name="Medium Shading 1 Accent 5" w:uiPriority="63"/>
+    <w:lsdException w:name="Medium Shading 2 Accent 5" w:uiPriority="64"/>
+    <w:lsdException w:name="Medium List 1 Accent 5" w:uiPriority="65"/>
+    <w:lsdException w:name="Medium List 2 Accent 5" w:uiPriority="66"/>
+    <w:lsdException w:name="Medium Grid 1 Accent 5" w:uiPriority="67"/>
+    <w:lsdException w:name="Medium Grid 2 Accent 5" w:uiPriority="68"/>
+    <w:lsdException w:name="Medium Grid 3 Accent 5" w:uiPriority="69"/>
+    <w:lsdException w:name="Dark List Accent 5" w:uiPriority="70"/>
+    <w:lsdException w:name="Colorful Shading Accent 5" w:uiPriority="71"/>
+    <w:lsdException w:name="Colorful List Accent 5" w:uiPriority="72"/>
+    <w:lsdException w:name="Colorful Grid Accent 5" w:uiPriority="73"/>
+    <w:lsdException w:name="Light Shading Accent 6" w:uiPriority="60"/>
+    <w:lsdException w:name="Light List Accent 6" w:uiPriority="61"/>
+    <w:lsdException w:name="Light Grid Accent 6" w:uiPriority="62"/>
+    <w:lsdException w:name="Medium Shading 1 Accent 6" w:uiPriority="63"/>
+    <w:lsdException w:name="Medium Shading 2 Accent 6" w:uiPriority="64"/>
+    <w:lsdException w:name="Medium List 1 Accent 6" w:uiPriority="65"/>
+    <w:lsdException w:name="Medium List 2 Accent 6" w:uiPriority="66"/>
+    <w:lsdException w:name="Medium Grid 1 Accent 6" w:uiPriority="67"/>
+    <w:lsdException w:name="Medium Grid 2 Accent 6" w:uiPriority="68"/>
+    <w:lsdException w:name="Medium Grid 3 Accent 6" w:uiPriority="69"/>
+    <w:lsdException w:name="Dark List Accent 6" w:uiPriority="70"/>
+    <w:lsdException w:name="Colorful Shading Accent 6" w:uiPriority="71"/>
+    <w:lsdException w:name="Colorful List Accent 6" w:uiPriority="72"/>
+    <w:lsdException w:name="Colorful Grid Accent 6" w:uiPriority="73"/>
+    <w:lsdException w:name="Subtle Emphasis" w:uiPriority="19" w:qFormat="1"/>
+    <w:lsdException w:name="Intense Emphasis" w:uiPriority="21" w:qFormat="1"/>
+    <w:lsdException w:name="Subtle Reference" w:uiPriority="31" w:qFormat="1"/>
+    <w:lsdException w:name="Intense Reference" w:uiPriority="32" w:qFormat="1"/>
+    <w:lsdException w:name="Book Title" w:uiPriority="33" w:qFormat="1"/>
+    <w:lsdException w:name="Bibliography" w:semiHidden="1" w:uiPriority="37" w:unhideWhenUsed="1"/>
+    <w:lsdException w:name="TOC Heading" w:semiHidden="1" w:uiPriority="39" w:unhideWhenUsed="1" w:qFormat="1"/>
+    <w:lsdException w:name="Grid Table 4" w:uiPriority="49"/>
+    <w:lsdException w:name="Grid Table 5 Dark" w:uiPriority="50"/>
+    <w:lsdException w:name="Grid Table 6 Colorful" w:uiPriority="51"/>
+    <w:lsdException w:name="Grid Table 7 Colorful" w:uiPriority="52"/>
+    <w:lsdException w:name="Grid Table 1 Light Accent 1" w:uiPriority="46"/>
+    <w:lsdException w:name="Grid Table 2 Accent 1" w:uiPriority="47"/>
+    <w:lsdException w:name="Grid Table 3 Accent 1" w:uiPriority="48"/>
+    <w:lsdException w:name="Grid Table 4 Accent 1" w:uiPriority="49"/>
+    <w:lsdException w:name="Grid Table 5 Dark Accent 1" w:uiPriority="50"/>
+    <w:lsdException w:name="Grid Table 6 Colorful Accent 1" w:uiPriority="51"/>
+    <w:lsdException w:name="Grid Table 7 Colorful Accent 1" w:uiPriority="52"/>
+    <w:lsdException w:name="Grid Table 1 Light Accent 2" w:uiPriority="46"/>
+    <w:lsdException w:name="Grid Table 2 Accent 2" w:uiPriority="47"/>
+    <w:lsdException w:name="Grid Table 3 Accent 2" w:uiPriority="48"/>
+    <w:lsdException w:name="Grid Table 4 Accent 2" w:uiPriority="49"/>
+    <w:lsdException w:name="Grid Table 5 Dark Accent 2" w:uiPriority="50"/>
+    <w:lsdException w:name="Grid Table 6 Colorful Accent 2" w:uiPriority="51"/>
+    <w:lsdException w:name="Grid Table 7 Colorful Accent 2" w:uiPriority="52"/>
+    <w:lsdException w:name="Grid Table 1 Light Accent 3" w:uiPriority="46"/>
+    <w:lsdException w:name="Grid Table 2 Accent 3" w:uiPriority="47"/>
+    <w:lsdException w:name="Grid Table 3 Accent 3" w:uiPriority="48"/>
+    <w:lsdException w:name="Grid Table 4 Accent 3" w:uiPriority="49"/>
+    <w:lsdException w:name="Grid Table 5 Dark Accent 3" w:uiPriority="50"/>
+    <w:lsdException w:name="Grid Table 6 Colorful Accent 3" w:uiPriority="51"/>
+    <w:lsdException w:name="Grid Table 7 Colorful Accent 3" w:uiPriority="52"/>
+    <w:lsdException w:name="Grid Table 1 Light Accent 4" w:uiPriority="46"/>
+    <w:lsdException w:name="Grid Table 2 Accent 4" w:uiPriority="47"/>
+    <w:lsdException w:name="Grid Table 3 Accent 4" w:uiPriority="48"/>
+    <w:lsdException w:name="Grid Table 4 Accent 4" w:uiPriority="49"/>
+    <w:lsdException w:name="Grid Table 5 Dark Accent 4" w:uiPriority="50"/>
+    <w:lsdException w:name="Grid Table 6 Colorful Accent 4" w:uiPriority="51"/>
+    <w:lsdException w:name="Grid Table 7 Colorful Accent 4" w:uiPriority="52"/>
+    <w:lsdException w:name="Grid Table 1 Light Accent 5" w:uiPriority="46"/>
+    <w:lsdException w:name="Grid Table 2 Accent 5" w:uiPriority="47"/>
+    <w:lsdException w:name="Grid Table 3 Accent 5" w:uiPriority="48"/>
+    <w:lsdException w:name="Grid Table 4 Accent 5" w:uiPriority="49"/>
+    <w:lsdException w:name="Grid Table 5 Dark Accent 5" w:uiPriority="50"/>
+    <w:lsdException w:name="Grid Table 6 Colorful Accent 5" w:uiPriority="51"/>
+    <w:lsdException w:name="Grid Table 7 Colorful Accent 5" w:uiPriority="52"/>
+    <w:lsdException w:name="Grid Table 1 Light Accent 6" w:uiPriority="46"/>
+    <w:lsdException w:name="Grid Table 2 Accent 6" w:uiPriority="47"/>
+    <w:lsdException w:name="Grid Table 3 Accent 6" w:uiPriority="48"/>
+    <w:lsdException w:name="Grid Table 4 Accent 6" w:uiPriority="49"/>
+    <w:lsdException w:name="Grid Table 5 Dark Accent 6" w:uiPriority="50"/>
+    <w:lsdException w:name="Grid Table 6 Colorful Accent 6" w:uiPriority="51"/>
+    <w:lsdException w:name="Grid Table 7 Colorful Accent 6" w:uiPriority="52"/>
+    <w:lsdException w:name="List Table 1 Light" w:uiPriority="46"/>
+    <w:lsdException w:name="List Table 2" w:uiPriority="47"/>
+    <w:lsdException w:name="List Table 3" w:uiPriority="48"/>
+    <w:lsdException w:name="List Table 4" w:uiPriority="49"/>
+    <w:lsdException w:name="List Table 5 Dark" w:uiPriority="50"/>
+    <w:lsdException w:name="List Table 6 Colorful" w:uiPriority="51"/>
+    <w:lsdException w:name="List Table 7 Colorful" w:uiPriority="52"/>
+    <w:lsdException w:name="List Table 1 Light Accent 1" w:uiPriority="46"/>
+    <w:lsdException w:name="List Table 2 Accent 1" w:uiPriority="47"/>
+    <w:lsdException w:name="List Table 3 Accent 1" w:uiPriority="48"/>
+    <w:lsdException w:name="List Table 4 Accent 1" w:uiPriority="49"/>
+    <w:lsdException w:name="List Table 5 Dark Accent 1" w:uiPriority="50"/>
+    <w:lsdException w:name="List Table 6 Colorful Accent 1" w:uiPriority="51"/>
+    <w:lsdException w:name="List Table 7 Colorful Accent 1" w:uiPriority="52"/>
+    <w:lsdException w:name="List Table 1 Light Accent 2" w:uiPriority="46"/>
+    <w:lsdException w:name="List Table 2 Accent 2" w:uiPriority="47"/>
+    <w:lsdException w:name="List Table 3 Accent 2" w:uiPriority="48"/>
+    <w:lsdException w:name="List Table 4 Accent 2" w:uiPriority="49"/>
+    <w:lsdException w:name="List Table 5 Dark Accent 2" w:uiPriority="50"/>
+    <w:lsdException w:name="List Table 6 Colorful Accent 2" w:uiPriority="51"/>
+    <w:lsdException w:name="List Table 7 Colorful Accent 2" w:uiPriority="52"/>
+    <w:lsdException w:name="List Table 1 Light Accent 3" w:uiPriority="46"/>
+    <w:lsdException w:name="List Table 2 Accent 3" w:uiPriority="47"/>
+    <w:lsdException w:name="List Table 3 Accent 3" w:uiPriority="48"/>
+    <w:lsdException w:name="List Table 4 Accent 3" w:uiPriority="49"/>
+    <w:lsdException w:name="List Table 5 Dark Accent 3" w:uiPriority="50"/>
+    <w:lsdException w:name="List Table 6 Colorful Accent 3" w:uiPriority="51"/>
+    <w:lsdException w:name="List Table 7 Colorful Accent 3" w:uiPriority="52"/>
+    <w:lsdException w:name="List Table 1 Light Accent 4" w:uiPriority="46"/>
+    <w:lsdException w:name="List Table 2 Accent 4" w:uiPriority="47"/>
+    <w:lsdException w:name="List Table 3 Accent 4" w:uiPriority="48"/>
+    <w:lsdException w:name="List Table 4 Accent 4" w:uiPriority="49"/>
+    <w:lsdException w:name="List Table 5 Dark Accent 4" w:uiPriority="50"/>
+    <w:lsdException w:name="List Table 6 Colorful Accent 4" w:uiPriority="51"/>
+    <w:lsdException w:name="List Table 7 Colorful Accent 4" w:uiPriority="52"/>
+    <w:lsdException w:name="List Table 1 Light Accent 5" w:uiPriority="46"/>
+    <w:lsdException w:name="List Table 2 Accent 5" w:uiPriority="47"/>
+    <w:lsdException w:name="List Table 3 Accent 5" w:uiPriority="48"/>
+    <w:lsdException w:name="List Table 4 Accent 5" w:uiPriority="49"/>
+    <w:lsdException w:name="List Table 5 Dark Accent 5" w:uiPriority="50"/>
+    <w:lsdException w:name="List Table 6 Colorful Accent 5" w:uiPriority="51"/>
+    <w:lsdException w:name="List Table 7 Colorful Accent 5" w:uiPriority="52"/>
+    <w:lsdException w:name="List Table 1 Light Accent 6" w:uiPriority="46"/>
+    <w:lsdException w:name="List Table 2 Accent 6" w:uiPriority="47"/>
+    <w:lsdException w:name="List Table 3 Accent 6" w:uiPriority="48"/>
+    <w:lsdException w:name="List Table 4 Accent 6" w:uiPriority="49"/>
+    <w:lsdException w:name="List Table 5 Dark Accent 6" w:uiPriority="50"/>
+    <w:lsdException w:name="List Table 6 Colorful Accent 6" w:uiPriority="51"/>
+    <w:lsdException w:name="List Table 7 Colorful Accent 6" w:uiPriority="52"/>
   </w:latentStyles>
   <w:style w:type="paragraph" w:default="1" w:styleId="Normal">
     <w:name w:val="Normal"/>
@@ -1404,7 +1287,7 @@
   <a:extraClrSchemeLst/>
   <a:extLst>
     <a:ext uri="{05A4C25C-085E-4340-85A3-A5531E510DB2}">
-      <thm15:themeFamily xmlns:thm15="http://schemas.microsoft.com/office/thememl/2012/main" xmlns="" name="Office Theme" id="{62F939B6-93AF-4DB8-9C6B-D6C7DFDC589F}" vid="{4A3C46E8-61CC-4603-A589-7422A47A8E4A}"/>
+      <thm15:themeFamily xmlns:thm15="http://schemas.microsoft.com/office/thememl/2012/main" name="Office Theme" id="{62F939B6-93AF-4DB8-9C6B-D6C7DFDC589F}" vid="{4A3C46E8-61CC-4603-A589-7422A47A8E4A}"/>
     </a:ext>
   </a:extLst>
 </a:theme>
@@ -1415,7 +1298,7 @@
 </file>
 
 <file path=customXml/itemProps1.xml><?xml version="1.0" encoding="utf-8"?>
-<ds:datastoreItem xmlns:ds="http://schemas.openxmlformats.org/officeDocument/2006/customXml" ds:itemID="{31B9F52E-5B73-1D4E-AEBC-D2F0E1FF9625}">
+<ds:datastoreItem xmlns:ds="http://schemas.openxmlformats.org/officeDocument/2006/customXml" ds:itemID="{EE003560-501C-48E7-B601-263C817330ED}">
   <ds:schemaRefs>
     <ds:schemaRef ds:uri="http://schemas.openxmlformats.org/officeDocument/2006/bibliography"/>
   </ds:schemaRefs>

</xml_diff>